<commit_message>
:fire:, :pencil:, :books: :camera: :hammer: Write-ups reshape
</commit_message>
<xml_diff>
--- a/Write-up/flowDiagram.docx
+++ b/Write-up/flowDiagram.docx
@@ -2095,7 +2095,105 @@
         <mc:AlternateContent>
           <mc:Choice Requires="wps">
             <w:drawing>
-              <wp:anchor distT="45720" distB="45720" distL="114300" distR="114300" simplePos="0" relativeHeight="251781120" behindDoc="0" locked="0" layoutInCell="1" allowOverlap="1" wp14:anchorId="4DF650AF" wp14:editId="485FA3B7">
+              <wp:anchor distT="0" distB="0" distL="114300" distR="114300" simplePos="0" relativeHeight="251798528" behindDoc="0" locked="0" layoutInCell="1" allowOverlap="1" wp14:anchorId="5C7DB90F" wp14:editId="574B0296">
+                <wp:simplePos x="0" y="0"/>
+                <wp:positionH relativeFrom="column">
+                  <wp:posOffset>2917466</wp:posOffset>
+                </wp:positionH>
+                <wp:positionV relativeFrom="paragraph">
+                  <wp:posOffset>237368</wp:posOffset>
+                </wp:positionV>
+                <wp:extent cx="210740" cy="7177405"/>
+                <wp:effectExtent l="2540" t="0" r="20955" b="20955"/>
+                <wp:wrapNone/>
+                <wp:docPr id="12" name="Left Brace 12"/>
+                <wp:cNvGraphicFramePr/>
+                <a:graphic xmlns:a="http://schemas.openxmlformats.org/drawingml/2006/main">
+                  <a:graphicData uri="http://schemas.microsoft.com/office/word/2010/wordprocessingShape">
+                    <wps:wsp>
+                      <wps:cNvSpPr/>
+                      <wps:spPr>
+                        <a:xfrm rot="16200000">
+                          <a:off x="0" y="0"/>
+                          <a:ext cx="210740" cy="7177405"/>
+                        </a:xfrm>
+                        <a:prstGeom prst="leftBrace">
+                          <a:avLst>
+                            <a:gd name="adj1" fmla="val 0"/>
+                            <a:gd name="adj2" fmla="val 50000"/>
+                          </a:avLst>
+                        </a:prstGeom>
+                      </wps:spPr>
+                      <wps:style>
+                        <a:lnRef idx="1">
+                          <a:schemeClr val="accent1"/>
+                        </a:lnRef>
+                        <a:fillRef idx="0">
+                          <a:schemeClr val="accent1"/>
+                        </a:fillRef>
+                        <a:effectRef idx="0">
+                          <a:schemeClr val="accent1"/>
+                        </a:effectRef>
+                        <a:fontRef idx="minor">
+                          <a:schemeClr val="tx1"/>
+                        </a:fontRef>
+                      </wps:style>
+                      <wps:bodyPr rot="0" spcFirstLastPara="0" vertOverflow="overflow" horzOverflow="overflow" vert="horz" wrap="square" lIns="91440" tIns="45720" rIns="91440" bIns="45720" numCol="1" spcCol="0" rtlCol="0" fromWordArt="0" anchor="ctr" anchorCtr="0" forceAA="0" compatLnSpc="1">
+                        <a:prstTxWarp prst="textNoShape">
+                          <a:avLst/>
+                        </a:prstTxWarp>
+                        <a:noAutofit/>
+                      </wps:bodyPr>
+                    </wps:wsp>
+                  </a:graphicData>
+                </a:graphic>
+                <wp14:sizeRelH relativeFrom="margin">
+                  <wp14:pctWidth>0</wp14:pctWidth>
+                </wp14:sizeRelH>
+                <wp14:sizeRelV relativeFrom="margin">
+                  <wp14:pctHeight>0</wp14:pctHeight>
+                </wp14:sizeRelV>
+              </wp:anchor>
+            </w:drawing>
+          </mc:Choice>
+          <mc:Fallback>
+            <w:pict>
+              <v:shapetype w14:anchorId="079692E9" id="_x0000_t87" coordsize="21600,21600" o:spt="87" adj="1800,10800" path="m21600,qx10800@0l10800@2qy0@11,10800@3l10800@1qy21600,21600e" filled="f">
+                <v:formulas>
+                  <v:f eqn="val #0"/>
+                  <v:f eqn="sum 21600 0 #0"/>
+                  <v:f eqn="sum #1 0 #0"/>
+                  <v:f eqn="sum #1 #0 0"/>
+                  <v:f eqn="prod #0 9598 32768"/>
+                  <v:f eqn="sum 21600 0 @4"/>
+                  <v:f eqn="sum 21600 0 #1"/>
+                  <v:f eqn="min #1 @6"/>
+                  <v:f eqn="prod @7 1 2"/>
+                  <v:f eqn="prod #0 2 1"/>
+                  <v:f eqn="sum 21600 0 @9"/>
+                  <v:f eqn="val #1"/>
+                </v:formulas>
+                <v:path arrowok="t" o:connecttype="custom" o:connectlocs="21600,0;0,10800;21600,21600" textboxrect="13963,@4,21600,@5"/>
+                <v:handles>
+                  <v:h position="center,#0" yrange="0,@8"/>
+                  <v:h position="topLeft,#1" yrange="@9,@10"/>
+                </v:handles>
+              </v:shapetype>
+              <v:shape id="Left Brace 12" o:spid="_x0000_s1026" type="#_x0000_t87" style="position:absolute;margin-left:229.7pt;margin-top:18.7pt;width:16.6pt;height:565.15pt;rotation:-90;z-index:251798528;visibility:visible;mso-wrap-style:square;mso-width-percent:0;mso-height-percent:0;mso-wrap-distance-left:9pt;mso-wrap-distance-top:0;mso-wrap-distance-right:9pt;mso-wrap-distance-bottom:0;mso-position-horizontal:absolute;mso-position-horizontal-relative:text;mso-position-vertical:absolute;mso-position-vertical-relative:text;mso-width-percent:0;mso-height-percent:0;mso-width-relative:margin;mso-height-relative:margin;v-text-anchor:middle" o:gfxdata="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" adj="0" strokecolor="#5b9bd5 [3204]" strokeweight=".5pt">
+                <v:stroke joinstyle="miter"/>
+              </v:shape>
+            </w:pict>
+          </mc:Fallback>
+        </mc:AlternateContent>
+      </w:r>
+      <w:r>
+        <w:rPr>
+          <w:noProof/>
+        </w:rPr>
+        <mc:AlternateContent>
+          <mc:Choice Requires="wps">
+            <w:drawing>
+              <wp:anchor distT="45720" distB="45720" distL="114300" distR="114300" simplePos="0" relativeHeight="251781120" behindDoc="0" locked="0" layoutInCell="1" allowOverlap="1" wp14:anchorId="4DF650AF" wp14:editId="03B6E903">
                 <wp:simplePos x="0" y="0"/>
                 <wp:positionH relativeFrom="column">
                   <wp:posOffset>-251460</wp:posOffset>
@@ -2200,7 +2298,11 @@
           </mc:Choice>
           <mc:Fallback>
             <w:pict>
-              <v:shape w14:anchorId="4DF650AF" id="_x0000_s1033" type="#_x0000_t202" style="position:absolute;margin-left:-19.8pt;margin-top:26.9pt;width:133.95pt;height:51.05pt;z-index:251781120;visibility:visible;mso-wrap-style:square;mso-width-percent:0;mso-height-percent:0;mso-wrap-distance-left:9pt;mso-wrap-distance-top:3.6pt;mso-wrap-distance-right:9pt;mso-wrap-distance-bottom:3.6pt;mso-position-horizontal:absolute;mso-position-horizontal-relative:text;mso-position-vertical:absolute;mso-position-vertical-relative:text;mso-width-percent:0;mso-height-percent:0;mso-width-relative:margin;mso-height-relative:margin;v-text-anchor:top" o:gfxdata="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">
+              <v:shapetype w14:anchorId="4DF650AF" id="_x0000_t202" coordsize="21600,21600" o:spt="202" path="m,l,21600r21600,l21600,xe">
+                <v:stroke joinstyle="miter"/>
+                <v:path gradientshapeok="t" o:connecttype="rect"/>
+              </v:shapetype>
+              <v:shape id="_x0000_s1033" type="#_x0000_t202" style="position:absolute;margin-left:-19.8pt;margin-top:26.9pt;width:133.95pt;height:51.05pt;z-index:251781120;visibility:visible;mso-wrap-style:square;mso-width-percent:0;mso-height-percent:0;mso-wrap-distance-left:9pt;mso-wrap-distance-top:3.6pt;mso-wrap-distance-right:9pt;mso-wrap-distance-bottom:3.6pt;mso-position-horizontal:absolute;mso-position-horizontal-relative:text;mso-position-vertical:absolute;mso-position-vertical-relative:text;mso-width-percent:0;mso-height-percent:0;mso-width-relative:margin;mso-height-relative:margin;v-text-anchor:top" o:gfxdata="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">
                 <v:textbox>
                   <w:txbxContent>
                     <w:p>
@@ -3060,7 +3162,7 @@
         <mc:AlternateContent>
           <mc:Choice Requires="wps">
             <w:drawing>
-              <wp:anchor distT="0" distB="0" distL="114300" distR="114300" simplePos="0" relativeHeight="251725824" behindDoc="0" locked="0" layoutInCell="1" allowOverlap="1" wp14:anchorId="2C81CC37" wp14:editId="59A28B35">
+              <wp:anchor distT="0" distB="0" distL="114300" distR="114300" simplePos="0" relativeHeight="251725824" behindDoc="0" locked="0" layoutInCell="1" allowOverlap="1" wp14:anchorId="2C81CC37" wp14:editId="628EAE2D">
                 <wp:simplePos x="0" y="0"/>
                 <wp:positionH relativeFrom="column">
                   <wp:posOffset>4110370</wp:posOffset>
@@ -3120,7 +3222,18 @@
           </mc:Choice>
           <mc:Fallback>
             <w:pict>
-              <v:shape w14:anchorId="39B2D2D9" id="Connector: Elbow 298" o:spid="_x0000_s1026" type="#_x0000_t34" style="position:absolute;margin-left:323.65pt;margin-top:19.6pt;width:92.75pt;height:54.75pt;flip:x y;z-index:251725824;visibility:visible;mso-wrap-style:square;mso-width-percent:0;mso-height-percent:0;mso-wrap-distance-left:9pt;mso-wrap-distance-top:0;mso-wrap-distance-right:9pt;mso-wrap-distance-bottom:0;mso-position-horizontal:absolute;mso-position-horizontal-relative:text;mso-position-vertical:absolute;mso-position-vertical-relative:text;mso-width-percent:0;mso-height-percent:0;mso-width-relative:margin;mso-height-relative:margin" o:gfxdata="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" adj="-7894" strokecolor="#5b9bd5 [3204]" strokeweight=".5pt">
+              <v:shapetype w14:anchorId="68377A9E" id="_x0000_t34" coordsize="21600,21600" o:spt="34" o:oned="t" adj="10800" path="m,l@0,0@0,21600,21600,21600e" filled="f">
+                <v:stroke joinstyle="miter"/>
+                <v:formulas>
+                  <v:f eqn="val #0"/>
+                </v:formulas>
+                <v:path arrowok="t" fillok="f" o:connecttype="none"/>
+                <v:handles>
+                  <v:h position="#0,center"/>
+                </v:handles>
+                <o:lock v:ext="edit" shapetype="t"/>
+              </v:shapetype>
+              <v:shape id="Connector: Elbow 298" o:spid="_x0000_s1026" type="#_x0000_t34" style="position:absolute;margin-left:323.65pt;margin-top:19.6pt;width:92.75pt;height:54.75pt;flip:x y;z-index:251725824;visibility:visible;mso-wrap-style:square;mso-width-percent:0;mso-height-percent:0;mso-wrap-distance-left:9pt;mso-wrap-distance-top:0;mso-wrap-distance-right:9pt;mso-wrap-distance-bottom:0;mso-position-horizontal:absolute;mso-position-horizontal-relative:text;mso-position-vertical:absolute;mso-position-vertical-relative:text;mso-width-percent:0;mso-height-percent:0;mso-width-relative:margin;mso-height-relative:margin" o:gfxdata="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" adj="-7894" strokecolor="#5b9bd5 [3204]" strokeweight=".5pt">
                 <v:stroke endarrow="block"/>
               </v:shape>
             </w:pict>
@@ -4850,38 +4963,24 @@
         </w:tabs>
       </w:pPr>
       <w:r>
-        <w:tab/>
-      </w:r>
-    </w:p>
-    <w:p>
-      <w:pPr>
-        <w:tabs>
-          <w:tab w:val="left" w:pos="5625"/>
-          <w:tab w:val="right" w:pos="6372"/>
-        </w:tabs>
-        <w:rPr>
-          <w:noProof/>
-        </w:rPr>
-      </w:pPr>
-      <w:r>
         <w:rPr>
           <w:noProof/>
         </w:rPr>
         <mc:AlternateContent>
           <mc:Choice Requires="wps">
             <w:drawing>
-              <wp:anchor distT="0" distB="0" distL="114300" distR="114300" simplePos="0" relativeHeight="251754496" behindDoc="0" locked="0" layoutInCell="1" allowOverlap="1" wp14:anchorId="1874FCE5" wp14:editId="10782905">
+              <wp:anchor distT="0" distB="0" distL="114300" distR="114300" simplePos="0" relativeHeight="251795456" behindDoc="0" locked="0" layoutInCell="1" allowOverlap="1" wp14:anchorId="54BBFE70" wp14:editId="627FB3D3">
                 <wp:simplePos x="0" y="0"/>
                 <wp:positionH relativeFrom="column">
-                  <wp:posOffset>2438400</wp:posOffset>
+                  <wp:posOffset>616275</wp:posOffset>
                 </wp:positionH>
                 <wp:positionV relativeFrom="paragraph">
-                  <wp:posOffset>240030</wp:posOffset>
+                  <wp:posOffset>107521</wp:posOffset>
                 </wp:positionV>
-                <wp:extent cx="0" cy="338328"/>
-                <wp:effectExtent l="76200" t="0" r="76200" b="62230"/>
+                <wp:extent cx="0" cy="566928"/>
+                <wp:effectExtent l="76200" t="0" r="57150" b="62230"/>
                 <wp:wrapNone/>
-                <wp:docPr id="320" name="Straight Arrow Connector 320"/>
+                <wp:docPr id="4" name="Straight Arrow Connector 4"/>
                 <wp:cNvGraphicFramePr/>
                 <a:graphic xmlns:a="http://schemas.openxmlformats.org/drawingml/2006/main">
                   <a:graphicData uri="http://schemas.microsoft.com/office/word/2010/wordprocessingShape">
@@ -4890,7 +4989,7 @@
                       <wps:spPr>
                         <a:xfrm>
                           <a:off x="0" y="0"/>
-                          <a:ext cx="0" cy="338328"/>
+                          <a:ext cx="0" cy="566928"/>
                         </a:xfrm>
                         <a:prstGeom prst="straightConnector1">
                           <a:avLst/>
@@ -4928,12 +5027,114 @@
           </mc:Choice>
           <mc:Fallback>
             <w:pict>
-              <v:shape w14:anchorId="2001B42F" id="Straight Arrow Connector 320" o:spid="_x0000_s1026" type="#_x0000_t32" style="position:absolute;margin-left:192pt;margin-top:18.9pt;width:0;height:26.65pt;z-index:251754496;visibility:visible;mso-wrap-style:square;mso-width-percent:0;mso-height-percent:0;mso-wrap-distance-left:9pt;mso-wrap-distance-top:0;mso-wrap-distance-right:9pt;mso-wrap-distance-bottom:0;mso-position-horizontal:absolute;mso-position-horizontal-relative:text;mso-position-vertical:absolute;mso-position-vertical-relative:text;mso-width-percent:0;mso-height-percent:0;mso-width-relative:margin;mso-height-relative:margin" o:gfxdata="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" strokecolor="#5b9bd5 [3204]" strokeweight=".5pt">
+              <v:shapetype w14:anchorId="56FEFE4E" id="_x0000_t32" coordsize="21600,21600" o:spt="32" o:oned="t" path="m,l21600,21600e" filled="f">
+                <v:path arrowok="t" fillok="f" o:connecttype="none"/>
+                <o:lock v:ext="edit" shapetype="t"/>
+              </v:shapetype>
+              <v:shape id="Straight Arrow Connector 4" o:spid="_x0000_s1026" type="#_x0000_t32" style="position:absolute;margin-left:48.55pt;margin-top:8.45pt;width:0;height:44.65pt;z-index:251795456;visibility:visible;mso-wrap-style:square;mso-width-percent:0;mso-height-percent:0;mso-wrap-distance-left:9pt;mso-wrap-distance-top:0;mso-wrap-distance-right:9pt;mso-wrap-distance-bottom:0;mso-position-horizontal:absolute;mso-position-horizontal-relative:text;mso-position-vertical:absolute;mso-position-vertical-relative:text;mso-width-percent:0;mso-height-percent:0;mso-width-relative:margin;mso-height-relative:margin" o:gfxdata="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" strokecolor="#5b9bd5 [3204]" strokeweight=".5pt">
                 <v:stroke endarrow="block" joinstyle="miter"/>
               </v:shape>
             </w:pict>
           </mc:Fallback>
         </mc:AlternateContent>
+      </w:r>
+      <w:r>
+        <w:tab/>
+      </w:r>
+    </w:p>
+    <w:p>
+      <w:pPr>
+        <w:tabs>
+          <w:tab w:val="left" w:pos="5625"/>
+          <w:tab w:val="right" w:pos="6372"/>
+        </w:tabs>
+        <w:rPr>
+          <w:noProof/>
+        </w:rPr>
+      </w:pPr>
+      <w:r>
+        <w:rPr>
+          <w:noProof/>
+        </w:rPr>
+        <w:drawing>
+          <wp:anchor distT="0" distB="0" distL="114300" distR="114300" simplePos="0" relativeHeight="251792384" behindDoc="0" locked="0" layoutInCell="1" allowOverlap="1" wp14:anchorId="23F9FE7B" wp14:editId="73453B62">
+            <wp:simplePos x="0" y="0"/>
+            <wp:positionH relativeFrom="column">
+              <wp:posOffset>3364230</wp:posOffset>
+            </wp:positionH>
+            <wp:positionV relativeFrom="paragraph">
+              <wp:posOffset>12700</wp:posOffset>
+            </wp:positionV>
+            <wp:extent cx="955040" cy="828040"/>
+            <wp:effectExtent l="0" t="0" r="0" b="0"/>
+            <wp:wrapThrough wrapText="bothSides">
+              <wp:wrapPolygon edited="0">
+                <wp:start x="1293" y="0"/>
+                <wp:lineTo x="0" y="1491"/>
+                <wp:lineTo x="0" y="20871"/>
+                <wp:lineTo x="21112" y="20871"/>
+                <wp:lineTo x="21112" y="1988"/>
+                <wp:lineTo x="19388" y="0"/>
+                <wp:lineTo x="1293" y="0"/>
+              </wp:wrapPolygon>
+            </wp:wrapThrough>
+            <wp:docPr id="8" name="Picture 295">
+              <a:extLst xmlns:a="http://schemas.openxmlformats.org/drawingml/2006/main">
+                <a:ext uri="{FF2B5EF4-FFF2-40B4-BE49-F238E27FC236}">
+                  <a16:creationId xmlns:a16="http://schemas.microsoft.com/office/drawing/2014/main" id="{3B4968FF-A3D1-4F82-91B0-2C6A58864EC9}"/>
+                </a:ext>
+              </a:extLst>
+            </wp:docPr>
+            <wp:cNvGraphicFramePr>
+              <a:graphicFrameLocks xmlns:a="http://schemas.openxmlformats.org/drawingml/2006/main" noChangeAspect="1"/>
+            </wp:cNvGraphicFramePr>
+            <a:graphic xmlns:a="http://schemas.openxmlformats.org/drawingml/2006/main">
+              <a:graphicData uri="http://schemas.openxmlformats.org/drawingml/2006/picture">
+                <pic:pic xmlns:pic="http://schemas.openxmlformats.org/drawingml/2006/picture">
+                  <pic:nvPicPr>
+                    <pic:cNvPr id="8" name="Picture 295">
+                      <a:extLst>
+                        <a:ext uri="{FF2B5EF4-FFF2-40B4-BE49-F238E27FC236}">
+                          <a16:creationId xmlns:a16="http://schemas.microsoft.com/office/drawing/2014/main" id="{3B4968FF-A3D1-4F82-91B0-2C6A58864EC9}"/>
+                        </a:ext>
+                      </a:extLst>
+                    </pic:cNvPr>
+                    <pic:cNvPicPr>
+                      <a:picLocks noChangeAspect="1" noChangeArrowheads="1"/>
+                    </pic:cNvPicPr>
+                  </pic:nvPicPr>
+                  <pic:blipFill rotWithShape="1">
+                    <a:blip r:embed="rId18" cstate="print">
+                      <a:extLst>
+                        <a:ext uri="{28A0092B-C50C-407E-A947-70E740481C1C}">
+                          <a14:useLocalDpi xmlns:a14="http://schemas.microsoft.com/office/drawing/2010/main" val="0"/>
+                        </a:ext>
+                      </a:extLst>
+                    </a:blip>
+                    <a:srcRect l="-2969" t="-3" r="-1912" b="49539"/>
+                    <a:stretch/>
+                  </pic:blipFill>
+                  <pic:spPr bwMode="auto">
+                    <a:xfrm>
+                      <a:off x="0" y="0"/>
+                      <a:ext cx="955040" cy="828040"/>
+                    </a:xfrm>
+                    <a:prstGeom prst="rect">
+                      <a:avLst/>
+                    </a:prstGeom>
+                    <a:noFill/>
+                  </pic:spPr>
+                </pic:pic>
+              </a:graphicData>
+            </a:graphic>
+            <wp14:sizeRelH relativeFrom="page">
+              <wp14:pctWidth>0</wp14:pctWidth>
+            </wp14:sizeRelH>
+            <wp14:sizeRelV relativeFrom="page">
+              <wp14:pctHeight>0</wp14:pctHeight>
+            </wp14:sizeRelV>
+          </wp:anchor>
+        </w:drawing>
       </w:r>
       <w:r>
         <w:rPr>
@@ -4986,6 +5187,79 @@
           <w:noProof/>
         </w:rPr>
       </w:pPr>
+      <w:r>
+        <w:rPr>
+          <w:noProof/>
+        </w:rPr>
+        <mc:AlternateContent>
+          <mc:Choice Requires="wps">
+            <w:drawing>
+              <wp:anchor distT="0" distB="0" distL="114300" distR="114300" simplePos="0" relativeHeight="251754496" behindDoc="0" locked="0" layoutInCell="1" allowOverlap="1" wp14:anchorId="1874FCE5" wp14:editId="01E5FC7F">
+                <wp:simplePos x="0" y="0"/>
+                <wp:positionH relativeFrom="margin">
+                  <wp:align>center</wp:align>
+                </wp:positionH>
+                <wp:positionV relativeFrom="paragraph">
+                  <wp:posOffset>78297</wp:posOffset>
+                </wp:positionV>
+                <wp:extent cx="466344" cy="0"/>
+                <wp:effectExtent l="0" t="76200" r="10160" b="95250"/>
+                <wp:wrapNone/>
+                <wp:docPr id="320" name="Straight Arrow Connector 320"/>
+                <wp:cNvGraphicFramePr/>
+                <a:graphic xmlns:a="http://schemas.openxmlformats.org/drawingml/2006/main">
+                  <a:graphicData uri="http://schemas.microsoft.com/office/word/2010/wordprocessingShape">
+                    <wps:wsp>
+                      <wps:cNvCnPr/>
+                      <wps:spPr>
+                        <a:xfrm>
+                          <a:off x="0" y="0"/>
+                          <a:ext cx="466344" cy="0"/>
+                        </a:xfrm>
+                        <a:prstGeom prst="straightConnector1">
+                          <a:avLst/>
+                        </a:prstGeom>
+                        <a:ln>
+                          <a:tailEnd type="triangle"/>
+                        </a:ln>
+                      </wps:spPr>
+                      <wps:style>
+                        <a:lnRef idx="1">
+                          <a:schemeClr val="accent1"/>
+                        </a:lnRef>
+                        <a:fillRef idx="0">
+                          <a:schemeClr val="accent1"/>
+                        </a:fillRef>
+                        <a:effectRef idx="0">
+                          <a:schemeClr val="accent1"/>
+                        </a:effectRef>
+                        <a:fontRef idx="minor">
+                          <a:schemeClr val="tx1"/>
+                        </a:fontRef>
+                      </wps:style>
+                      <wps:bodyPr/>
+                    </wps:wsp>
+                  </a:graphicData>
+                </a:graphic>
+                <wp14:sizeRelH relativeFrom="margin">
+                  <wp14:pctWidth>0</wp14:pctWidth>
+                </wp14:sizeRelH>
+                <wp14:sizeRelV relativeFrom="margin">
+                  <wp14:pctHeight>0</wp14:pctHeight>
+                </wp14:sizeRelV>
+              </wp:anchor>
+            </w:drawing>
+          </mc:Choice>
+          <mc:Fallback>
+            <w:pict>
+              <v:shape w14:anchorId="27FF0FCB" id="Straight Arrow Connector 320" o:spid="_x0000_s1026" type="#_x0000_t32" style="position:absolute;margin-left:0;margin-top:6.15pt;width:36.7pt;height:0;z-index:251754496;visibility:visible;mso-wrap-style:square;mso-width-percent:0;mso-height-percent:0;mso-wrap-distance-left:9pt;mso-wrap-distance-top:0;mso-wrap-distance-right:9pt;mso-wrap-distance-bottom:0;mso-position-horizontal:center;mso-position-horizontal-relative:margin;mso-position-vertical:absolute;mso-position-vertical-relative:text;mso-width-percent:0;mso-height-percent:0;mso-width-relative:margin;mso-height-relative:margin" o:gfxdata="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" strokecolor="#5b9bd5 [3204]" strokeweight=".5pt">
+                <v:stroke endarrow="block" joinstyle="miter"/>
+                <w10:wrap anchorx="margin"/>
+              </v:shape>
+            </w:pict>
+          </mc:Fallback>
+        </mc:AlternateContent>
+      </w:r>
     </w:p>
     <w:p>
       <w:pPr>
@@ -5019,6 +5293,626 @@
           <w:vertAlign w:val="subscript"/>
         </w:rPr>
       </w:pPr>
+      <w:r>
+        <w:rPr>
+          <w:noProof/>
+        </w:rPr>
+        <mc:AlternateContent>
+          <mc:Choice Requires="wps">
+            <w:drawing>
+              <wp:anchor distT="0" distB="0" distL="114300" distR="114300" simplePos="0" relativeHeight="251793408" behindDoc="0" locked="0" layoutInCell="1" allowOverlap="1" wp14:anchorId="3AD8F16A" wp14:editId="6F73A909">
+                <wp:simplePos x="0" y="0"/>
+                <wp:positionH relativeFrom="margin">
+                  <wp:posOffset>2590135</wp:posOffset>
+                </wp:positionH>
+                <wp:positionV relativeFrom="paragraph">
+                  <wp:posOffset>71666</wp:posOffset>
+                </wp:positionV>
+                <wp:extent cx="914400" cy="276063"/>
+                <wp:effectExtent l="0" t="0" r="19050" b="10160"/>
+                <wp:wrapNone/>
+                <wp:docPr id="1" name="Rectangle 1"/>
+                <wp:cNvGraphicFramePr/>
+                <a:graphic xmlns:a="http://schemas.openxmlformats.org/drawingml/2006/main">
+                  <a:graphicData uri="http://schemas.microsoft.com/office/word/2010/wordprocessingShape">
+                    <wps:wsp>
+                      <wps:cNvSpPr/>
+                      <wps:spPr>
+                        <a:xfrm>
+                          <a:off x="0" y="0"/>
+                          <a:ext cx="914400" cy="276063"/>
+                        </a:xfrm>
+                        <a:prstGeom prst="rect">
+                          <a:avLst/>
+                        </a:prstGeom>
+                        <a:noFill/>
+                        <a:ln>
+                          <a:solidFill>
+                            <a:schemeClr val="accent1"/>
+                          </a:solidFill>
+                        </a:ln>
+                      </wps:spPr>
+                      <wps:style>
+                        <a:lnRef idx="2">
+                          <a:schemeClr val="accent1">
+                            <a:shade val="50000"/>
+                          </a:schemeClr>
+                        </a:lnRef>
+                        <a:fillRef idx="1">
+                          <a:schemeClr val="accent1"/>
+                        </a:fillRef>
+                        <a:effectRef idx="0">
+                          <a:schemeClr val="accent1"/>
+                        </a:effectRef>
+                        <a:fontRef idx="minor">
+                          <a:schemeClr val="lt1"/>
+                        </a:fontRef>
+                      </wps:style>
+                      <wps:bodyPr rot="0" spcFirstLastPara="0" vertOverflow="overflow" horzOverflow="overflow" vert="horz" wrap="square" lIns="91440" tIns="45720" rIns="91440" bIns="45720" numCol="1" spcCol="0" rtlCol="0" fromWordArt="0" anchor="ctr" anchorCtr="0" forceAA="0" compatLnSpc="1">
+                        <a:prstTxWarp prst="textNoShape">
+                          <a:avLst/>
+                        </a:prstTxWarp>
+                        <a:noAutofit/>
+                      </wps:bodyPr>
+                    </wps:wsp>
+                  </a:graphicData>
+                </a:graphic>
+                <wp14:sizeRelH relativeFrom="margin">
+                  <wp14:pctWidth>0</wp14:pctWidth>
+                </wp14:sizeRelH>
+                <wp14:sizeRelV relativeFrom="margin">
+                  <wp14:pctHeight>0</wp14:pctHeight>
+                </wp14:sizeRelV>
+              </wp:anchor>
+            </w:drawing>
+          </mc:Choice>
+          <mc:Fallback>
+            <w:pict>
+              <v:rect w14:anchorId="19229499" id="Rectangle 1" o:spid="_x0000_s1026" style="position:absolute;margin-left:203.95pt;margin-top:5.65pt;width:1in;height:21.75pt;z-index:251793408;visibility:visible;mso-wrap-style:square;mso-width-percent:0;mso-height-percent:0;mso-wrap-distance-left:9pt;mso-wrap-distance-top:0;mso-wrap-distance-right:9pt;mso-wrap-distance-bottom:0;mso-position-horizontal:absolute;mso-position-horizontal-relative:margin;mso-position-vertical:absolute;mso-position-vertical-relative:text;mso-width-percent:0;mso-height-percent:0;mso-width-relative:margin;mso-height-relative:margin;v-text-anchor:middle" o:gfxdata="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" filled="f" strokecolor="#5b9bd5 [3204]" strokeweight="1pt">
+                <w10:wrap anchorx="margin"/>
+              </v:rect>
+            </w:pict>
+          </mc:Fallback>
+        </mc:AlternateContent>
+      </w:r>
+      <w:r>
+        <w:rPr>
+          <w:noProof/>
+          <w:vertAlign w:val="subscript"/>
+        </w:rPr>
+        <mc:AlternateContent>
+          <mc:Choice Requires="wps">
+            <w:drawing>
+              <wp:anchor distT="0" distB="0" distL="114300" distR="114300" simplePos="0" relativeHeight="251794432" behindDoc="0" locked="0" layoutInCell="1" allowOverlap="1" wp14:anchorId="0187B635" wp14:editId="4E06F813">
+                <wp:simplePos x="0" y="0"/>
+                <wp:positionH relativeFrom="margin">
+                  <wp:posOffset>2615432</wp:posOffset>
+                </wp:positionH>
+                <wp:positionV relativeFrom="paragraph">
+                  <wp:posOffset>105100</wp:posOffset>
+                </wp:positionV>
+                <wp:extent cx="765545" cy="169722"/>
+                <wp:effectExtent l="0" t="0" r="15875" b="20955"/>
+                <wp:wrapNone/>
+                <wp:docPr id="3" name="Freeform: Shape 3"/>
+                <wp:cNvGraphicFramePr/>
+                <a:graphic xmlns:a="http://schemas.openxmlformats.org/drawingml/2006/main">
+                  <a:graphicData uri="http://schemas.microsoft.com/office/word/2010/wordprocessingShape">
+                    <wps:wsp>
+                      <wps:cNvSpPr/>
+                      <wps:spPr>
+                        <a:xfrm>
+                          <a:off x="0" y="0"/>
+                          <a:ext cx="765545" cy="169722"/>
+                        </a:xfrm>
+                        <a:custGeom>
+                          <a:avLst/>
+                          <a:gdLst>
+                            <a:gd name="connsiteX0" fmla="*/ 0 w 861460"/>
+                            <a:gd name="connsiteY0" fmla="*/ 135258 h 295607"/>
+                            <a:gd name="connsiteX1" fmla="*/ 21265 w 861460"/>
+                            <a:gd name="connsiteY1" fmla="*/ 167155 h 295607"/>
+                            <a:gd name="connsiteX2" fmla="*/ 63796 w 861460"/>
+                            <a:gd name="connsiteY2" fmla="*/ 177788 h 295607"/>
+                            <a:gd name="connsiteX3" fmla="*/ 95693 w 861460"/>
+                            <a:gd name="connsiteY3" fmla="*/ 199053 h 295607"/>
+                            <a:gd name="connsiteX4" fmla="*/ 106326 w 861460"/>
+                            <a:gd name="connsiteY4" fmla="*/ 156523 h 295607"/>
+                            <a:gd name="connsiteX5" fmla="*/ 127591 w 861460"/>
+                            <a:gd name="connsiteY5" fmla="*/ 124625 h 295607"/>
+                            <a:gd name="connsiteX6" fmla="*/ 138224 w 861460"/>
+                            <a:gd name="connsiteY6" fmla="*/ 167155 h 295607"/>
+                            <a:gd name="connsiteX7" fmla="*/ 170121 w 861460"/>
+                            <a:gd name="connsiteY7" fmla="*/ 135258 h 295607"/>
+                            <a:gd name="connsiteX8" fmla="*/ 180754 w 861460"/>
+                            <a:gd name="connsiteY8" fmla="*/ 188420 h 295607"/>
+                            <a:gd name="connsiteX9" fmla="*/ 191386 w 861460"/>
+                            <a:gd name="connsiteY9" fmla="*/ 145890 h 295607"/>
+                            <a:gd name="connsiteX10" fmla="*/ 202019 w 861460"/>
+                            <a:gd name="connsiteY10" fmla="*/ 113992 h 295607"/>
+                            <a:gd name="connsiteX11" fmla="*/ 212651 w 861460"/>
+                            <a:gd name="connsiteY11" fmla="*/ 18299 h 295607"/>
+                            <a:gd name="connsiteX12" fmla="*/ 255182 w 861460"/>
+                            <a:gd name="connsiteY12" fmla="*/ 82095 h 295607"/>
+                            <a:gd name="connsiteX13" fmla="*/ 244549 w 861460"/>
+                            <a:gd name="connsiteY13" fmla="*/ 113992 h 295607"/>
+                            <a:gd name="connsiteX14" fmla="*/ 223284 w 861460"/>
+                            <a:gd name="connsiteY14" fmla="*/ 39565 h 295607"/>
+                            <a:gd name="connsiteX15" fmla="*/ 255182 w 861460"/>
+                            <a:gd name="connsiteY15" fmla="*/ 156523 h 295607"/>
+                            <a:gd name="connsiteX16" fmla="*/ 276447 w 861460"/>
+                            <a:gd name="connsiteY16" fmla="*/ 209685 h 295607"/>
+                            <a:gd name="connsiteX17" fmla="*/ 297712 w 861460"/>
+                            <a:gd name="connsiteY17" fmla="*/ 252216 h 295607"/>
+                            <a:gd name="connsiteX18" fmla="*/ 318977 w 861460"/>
+                            <a:gd name="connsiteY18" fmla="*/ 220318 h 295607"/>
+                            <a:gd name="connsiteX19" fmla="*/ 340242 w 861460"/>
+                            <a:gd name="connsiteY19" fmla="*/ 167155 h 295607"/>
+                            <a:gd name="connsiteX20" fmla="*/ 382772 w 861460"/>
+                            <a:gd name="connsiteY20" fmla="*/ 7667 h 295607"/>
+                            <a:gd name="connsiteX21" fmla="*/ 393405 w 861460"/>
+                            <a:gd name="connsiteY21" fmla="*/ 135258 h 295607"/>
+                            <a:gd name="connsiteX22" fmla="*/ 425303 w 861460"/>
+                            <a:gd name="connsiteY22" fmla="*/ 252216 h 295607"/>
+                            <a:gd name="connsiteX23" fmla="*/ 446568 w 861460"/>
+                            <a:gd name="connsiteY23" fmla="*/ 145890 h 295607"/>
+                            <a:gd name="connsiteX24" fmla="*/ 467833 w 861460"/>
+                            <a:gd name="connsiteY24" fmla="*/ 220318 h 295607"/>
+                            <a:gd name="connsiteX25" fmla="*/ 478465 w 861460"/>
+                            <a:gd name="connsiteY25" fmla="*/ 252216 h 295607"/>
+                            <a:gd name="connsiteX26" fmla="*/ 489098 w 861460"/>
+                            <a:gd name="connsiteY26" fmla="*/ 167155 h 295607"/>
+                            <a:gd name="connsiteX27" fmla="*/ 499731 w 861460"/>
+                            <a:gd name="connsiteY27" fmla="*/ 135258 h 295607"/>
+                            <a:gd name="connsiteX28" fmla="*/ 510363 w 861460"/>
+                            <a:gd name="connsiteY28" fmla="*/ 188420 h 295607"/>
+                            <a:gd name="connsiteX29" fmla="*/ 520996 w 861460"/>
+                            <a:gd name="connsiteY29" fmla="*/ 220318 h 295607"/>
+                            <a:gd name="connsiteX30" fmla="*/ 552893 w 861460"/>
+                            <a:gd name="connsiteY30" fmla="*/ 199053 h 295607"/>
+                            <a:gd name="connsiteX31" fmla="*/ 574158 w 861460"/>
+                            <a:gd name="connsiteY31" fmla="*/ 113992 h 295607"/>
+                            <a:gd name="connsiteX32" fmla="*/ 584791 w 861460"/>
+                            <a:gd name="connsiteY32" fmla="*/ 188420 h 295607"/>
+                            <a:gd name="connsiteX33" fmla="*/ 606056 w 861460"/>
+                            <a:gd name="connsiteY33" fmla="*/ 230951 h 295607"/>
+                            <a:gd name="connsiteX34" fmla="*/ 616689 w 861460"/>
+                            <a:gd name="connsiteY34" fmla="*/ 177788 h 295607"/>
+                            <a:gd name="connsiteX35" fmla="*/ 648586 w 861460"/>
+                            <a:gd name="connsiteY35" fmla="*/ 156523 h 295607"/>
+                            <a:gd name="connsiteX36" fmla="*/ 669851 w 861460"/>
+                            <a:gd name="connsiteY36" fmla="*/ 103360 h 295607"/>
+                            <a:gd name="connsiteX37" fmla="*/ 701749 w 861460"/>
+                            <a:gd name="connsiteY37" fmla="*/ 167155 h 295607"/>
+                            <a:gd name="connsiteX38" fmla="*/ 712382 w 861460"/>
+                            <a:gd name="connsiteY38" fmla="*/ 82095 h 295607"/>
+                            <a:gd name="connsiteX39" fmla="*/ 744279 w 861460"/>
+                            <a:gd name="connsiteY39" fmla="*/ 103360 h 295607"/>
+                            <a:gd name="connsiteX40" fmla="*/ 786810 w 861460"/>
+                            <a:gd name="connsiteY40" fmla="*/ 92727 h 295607"/>
+                            <a:gd name="connsiteX41" fmla="*/ 818707 w 861460"/>
+                            <a:gd name="connsiteY41" fmla="*/ 103360 h 295607"/>
+                            <a:gd name="connsiteX42" fmla="*/ 829340 w 861460"/>
+                            <a:gd name="connsiteY42" fmla="*/ 28932 h 295607"/>
+                            <a:gd name="connsiteX43" fmla="*/ 839972 w 861460"/>
+                            <a:gd name="connsiteY43" fmla="*/ 60830 h 295607"/>
+                            <a:gd name="connsiteX44" fmla="*/ 861238 w 861460"/>
+                            <a:gd name="connsiteY44" fmla="*/ 113992 h 295607"/>
+                          </a:gdLst>
+                          <a:ahLst/>
+                          <a:cxnLst>
+                            <a:cxn ang="0">
+                              <a:pos x="connsiteX0" y="connsiteY0"/>
+                            </a:cxn>
+                            <a:cxn ang="0">
+                              <a:pos x="connsiteX1" y="connsiteY1"/>
+                            </a:cxn>
+                            <a:cxn ang="0">
+                              <a:pos x="connsiteX2" y="connsiteY2"/>
+                            </a:cxn>
+                            <a:cxn ang="0">
+                              <a:pos x="connsiteX3" y="connsiteY3"/>
+                            </a:cxn>
+                            <a:cxn ang="0">
+                              <a:pos x="connsiteX4" y="connsiteY4"/>
+                            </a:cxn>
+                            <a:cxn ang="0">
+                              <a:pos x="connsiteX5" y="connsiteY5"/>
+                            </a:cxn>
+                            <a:cxn ang="0">
+                              <a:pos x="connsiteX6" y="connsiteY6"/>
+                            </a:cxn>
+                            <a:cxn ang="0">
+                              <a:pos x="connsiteX7" y="connsiteY7"/>
+                            </a:cxn>
+                            <a:cxn ang="0">
+                              <a:pos x="connsiteX8" y="connsiteY8"/>
+                            </a:cxn>
+                            <a:cxn ang="0">
+                              <a:pos x="connsiteX9" y="connsiteY9"/>
+                            </a:cxn>
+                            <a:cxn ang="0">
+                              <a:pos x="connsiteX10" y="connsiteY10"/>
+                            </a:cxn>
+                            <a:cxn ang="0">
+                              <a:pos x="connsiteX11" y="connsiteY11"/>
+                            </a:cxn>
+                            <a:cxn ang="0">
+                              <a:pos x="connsiteX12" y="connsiteY12"/>
+                            </a:cxn>
+                            <a:cxn ang="0">
+                              <a:pos x="connsiteX13" y="connsiteY13"/>
+                            </a:cxn>
+                            <a:cxn ang="0">
+                              <a:pos x="connsiteX14" y="connsiteY14"/>
+                            </a:cxn>
+                            <a:cxn ang="0">
+                              <a:pos x="connsiteX15" y="connsiteY15"/>
+                            </a:cxn>
+                            <a:cxn ang="0">
+                              <a:pos x="connsiteX16" y="connsiteY16"/>
+                            </a:cxn>
+                            <a:cxn ang="0">
+                              <a:pos x="connsiteX17" y="connsiteY17"/>
+                            </a:cxn>
+                            <a:cxn ang="0">
+                              <a:pos x="connsiteX18" y="connsiteY18"/>
+                            </a:cxn>
+                            <a:cxn ang="0">
+                              <a:pos x="connsiteX19" y="connsiteY19"/>
+                            </a:cxn>
+                            <a:cxn ang="0">
+                              <a:pos x="connsiteX20" y="connsiteY20"/>
+                            </a:cxn>
+                            <a:cxn ang="0">
+                              <a:pos x="connsiteX21" y="connsiteY21"/>
+                            </a:cxn>
+                            <a:cxn ang="0">
+                              <a:pos x="connsiteX22" y="connsiteY22"/>
+                            </a:cxn>
+                            <a:cxn ang="0">
+                              <a:pos x="connsiteX23" y="connsiteY23"/>
+                            </a:cxn>
+                            <a:cxn ang="0">
+                              <a:pos x="connsiteX24" y="connsiteY24"/>
+                            </a:cxn>
+                            <a:cxn ang="0">
+                              <a:pos x="connsiteX25" y="connsiteY25"/>
+                            </a:cxn>
+                            <a:cxn ang="0">
+                              <a:pos x="connsiteX26" y="connsiteY26"/>
+                            </a:cxn>
+                            <a:cxn ang="0">
+                              <a:pos x="connsiteX27" y="connsiteY27"/>
+                            </a:cxn>
+                            <a:cxn ang="0">
+                              <a:pos x="connsiteX28" y="connsiteY28"/>
+                            </a:cxn>
+                            <a:cxn ang="0">
+                              <a:pos x="connsiteX29" y="connsiteY29"/>
+                            </a:cxn>
+                            <a:cxn ang="0">
+                              <a:pos x="connsiteX30" y="connsiteY30"/>
+                            </a:cxn>
+                            <a:cxn ang="0">
+                              <a:pos x="connsiteX31" y="connsiteY31"/>
+                            </a:cxn>
+                            <a:cxn ang="0">
+                              <a:pos x="connsiteX32" y="connsiteY32"/>
+                            </a:cxn>
+                            <a:cxn ang="0">
+                              <a:pos x="connsiteX33" y="connsiteY33"/>
+                            </a:cxn>
+                            <a:cxn ang="0">
+                              <a:pos x="connsiteX34" y="connsiteY34"/>
+                            </a:cxn>
+                            <a:cxn ang="0">
+                              <a:pos x="connsiteX35" y="connsiteY35"/>
+                            </a:cxn>
+                            <a:cxn ang="0">
+                              <a:pos x="connsiteX36" y="connsiteY36"/>
+                            </a:cxn>
+                            <a:cxn ang="0">
+                              <a:pos x="connsiteX37" y="connsiteY37"/>
+                            </a:cxn>
+                            <a:cxn ang="0">
+                              <a:pos x="connsiteX38" y="connsiteY38"/>
+                            </a:cxn>
+                            <a:cxn ang="0">
+                              <a:pos x="connsiteX39" y="connsiteY39"/>
+                            </a:cxn>
+                            <a:cxn ang="0">
+                              <a:pos x="connsiteX40" y="connsiteY40"/>
+                            </a:cxn>
+                            <a:cxn ang="0">
+                              <a:pos x="connsiteX41" y="connsiteY41"/>
+                            </a:cxn>
+                            <a:cxn ang="0">
+                              <a:pos x="connsiteX42" y="connsiteY42"/>
+                            </a:cxn>
+                            <a:cxn ang="0">
+                              <a:pos x="connsiteX43" y="connsiteY43"/>
+                            </a:cxn>
+                            <a:cxn ang="0">
+                              <a:pos x="connsiteX44" y="connsiteY44"/>
+                            </a:cxn>
+                          </a:cxnLst>
+                          <a:rect l="l" t="t" r="r" b="b"/>
+                          <a:pathLst>
+                            <a:path w="861460" h="295607">
+                              <a:moveTo>
+                                <a:pt x="0" y="135258"/>
+                              </a:moveTo>
+                              <a:cubicBezTo>
+                                <a:pt x="7088" y="145890"/>
+                                <a:pt x="8735" y="164649"/>
+                                <a:pt x="21265" y="167155"/>
+                              </a:cubicBezTo>
+                              <a:cubicBezTo>
+                                <a:pt x="75248" y="177951"/>
+                                <a:pt x="37931" y="100195"/>
+                                <a:pt x="63796" y="177788"/>
+                              </a:cubicBezTo>
+                              <a:cubicBezTo>
+                                <a:pt x="90168" y="98667"/>
+                                <a:pt x="53739" y="185068"/>
+                                <a:pt x="95693" y="199053"/>
+                              </a:cubicBezTo>
+                              <a:cubicBezTo>
+                                <a:pt x="109556" y="203674"/>
+                                <a:pt x="100570" y="169954"/>
+                                <a:pt x="106326" y="156523"/>
+                              </a:cubicBezTo>
+                              <a:cubicBezTo>
+                                <a:pt x="111360" y="144777"/>
+                                <a:pt x="120503" y="135258"/>
+                                <a:pt x="127591" y="124625"/>
+                              </a:cubicBezTo>
+                              <a:cubicBezTo>
+                                <a:pt x="131135" y="138802"/>
+                                <a:pt x="124047" y="163611"/>
+                                <a:pt x="138224" y="167155"/>
+                              </a:cubicBezTo>
+                              <a:cubicBezTo>
+                                <a:pt x="152811" y="170802"/>
+                                <a:pt x="156672" y="128534"/>
+                                <a:pt x="170121" y="135258"/>
+                              </a:cubicBezTo>
+                              <a:cubicBezTo>
+                                <a:pt x="186285" y="143340"/>
+                                <a:pt x="177210" y="170699"/>
+                                <a:pt x="180754" y="188420"/>
+                              </a:cubicBezTo>
+                              <a:cubicBezTo>
+                                <a:pt x="184298" y="174243"/>
+                                <a:pt x="187372" y="159941"/>
+                                <a:pt x="191386" y="145890"/>
+                              </a:cubicBezTo>
+                              <a:cubicBezTo>
+                                <a:pt x="194465" y="135113"/>
+                                <a:pt x="200176" y="125047"/>
+                                <a:pt x="202019" y="113992"/>
+                              </a:cubicBezTo>
+                              <a:cubicBezTo>
+                                <a:pt x="207295" y="82335"/>
+                                <a:pt x="209107" y="50197"/>
+                                <a:pt x="212651" y="18299"/>
+                              </a:cubicBezTo>
+                              <a:cubicBezTo>
+                                <a:pt x="231829" y="37477"/>
+                                <a:pt x="255182" y="51320"/>
+                                <a:pt x="255182" y="82095"/>
+                              </a:cubicBezTo>
+                              <a:cubicBezTo>
+                                <a:pt x="255182" y="93303"/>
+                                <a:pt x="248093" y="103360"/>
+                                <a:pt x="244549" y="113992"/>
+                              </a:cubicBezTo>
+                              <a:cubicBezTo>
+                                <a:pt x="237461" y="89183"/>
+                                <a:pt x="226133" y="13921"/>
+                                <a:pt x="223284" y="39565"/>
+                              </a:cubicBezTo>
+                              <a:cubicBezTo>
+                                <a:pt x="189636" y="342411"/>
+                                <a:pt x="228090" y="224253"/>
+                                <a:pt x="255182" y="156523"/>
+                              </a:cubicBezTo>
+                              <a:cubicBezTo>
+                                <a:pt x="262270" y="174244"/>
+                                <a:pt x="268696" y="192244"/>
+                                <a:pt x="276447" y="209685"/>
+                              </a:cubicBezTo>
+                              <a:cubicBezTo>
+                                <a:pt x="282884" y="224169"/>
+                                <a:pt x="282335" y="248372"/>
+                                <a:pt x="297712" y="252216"/>
+                              </a:cubicBezTo>
+                              <a:cubicBezTo>
+                                <a:pt x="310109" y="255315"/>
+                                <a:pt x="313262" y="231748"/>
+                                <a:pt x="318977" y="220318"/>
+                              </a:cubicBezTo>
+                              <a:cubicBezTo>
+                                <a:pt x="327512" y="203247"/>
+                                <a:pt x="333154" y="184876"/>
+                                <a:pt x="340242" y="167155"/>
+                              </a:cubicBezTo>
+                              <a:cubicBezTo>
+                                <a:pt x="433395" y="229256"/>
+                                <a:pt x="319267" y="166429"/>
+                                <a:pt x="382772" y="7667"/>
+                              </a:cubicBezTo>
+                              <a:cubicBezTo>
+                                <a:pt x="398622" y="-31958"/>
+                                <a:pt x="388937" y="92815"/>
+                                <a:pt x="393405" y="135258"/>
+                              </a:cubicBezTo>
+                              <a:cubicBezTo>
+                                <a:pt x="401988" y="216792"/>
+                                <a:pt x="395545" y="192699"/>
+                                <a:pt x="425303" y="252216"/>
+                              </a:cubicBezTo>
+                              <a:cubicBezTo>
+                                <a:pt x="454316" y="368274"/>
+                                <a:pt x="413390" y="223304"/>
+                                <a:pt x="446568" y="145890"/>
+                              </a:cubicBezTo>
+                              <a:cubicBezTo>
+                                <a:pt x="456732" y="122174"/>
+                                <a:pt x="460419" y="195604"/>
+                                <a:pt x="467833" y="220318"/>
+                              </a:cubicBezTo>
+                              <a:cubicBezTo>
+                                <a:pt x="471053" y="231053"/>
+                                <a:pt x="474921" y="241583"/>
+                                <a:pt x="478465" y="252216"/>
+                              </a:cubicBezTo>
+                              <a:cubicBezTo>
+                                <a:pt x="482009" y="223862"/>
+                                <a:pt x="483986" y="195268"/>
+                                <a:pt x="489098" y="167155"/>
+                              </a:cubicBezTo>
+                              <a:cubicBezTo>
+                                <a:pt x="491103" y="156128"/>
+                                <a:pt x="491806" y="127333"/>
+                                <a:pt x="499731" y="135258"/>
+                              </a:cubicBezTo>
+                              <a:cubicBezTo>
+                                <a:pt x="512510" y="148037"/>
+                                <a:pt x="505980" y="170888"/>
+                                <a:pt x="510363" y="188420"/>
+                              </a:cubicBezTo>
+                              <a:cubicBezTo>
+                                <a:pt x="513081" y="199293"/>
+                                <a:pt x="517452" y="209685"/>
+                                <a:pt x="520996" y="220318"/>
+                              </a:cubicBezTo>
+                              <a:cubicBezTo>
+                                <a:pt x="531628" y="213230"/>
+                                <a:pt x="544910" y="209031"/>
+                                <a:pt x="552893" y="199053"/>
+                              </a:cubicBezTo>
+                              <a:cubicBezTo>
+                                <a:pt x="561613" y="188153"/>
+                                <a:pt x="573628" y="116643"/>
+                                <a:pt x="574158" y="113992"/>
+                              </a:cubicBezTo>
+                              <a:cubicBezTo>
+                                <a:pt x="577702" y="138801"/>
+                                <a:pt x="578197" y="164242"/>
+                                <a:pt x="584791" y="188420"/>
+                              </a:cubicBezTo>
+                              <a:cubicBezTo>
+                                <a:pt x="588961" y="203712"/>
+                                <a:pt x="591019" y="235963"/>
+                                <a:pt x="606056" y="230951"/>
+                              </a:cubicBezTo>
+                              <a:cubicBezTo>
+                                <a:pt x="623201" y="225236"/>
+                                <a:pt x="607723" y="193479"/>
+                                <a:pt x="616689" y="177788"/>
+                              </a:cubicBezTo>
+                              <a:cubicBezTo>
+                                <a:pt x="623029" y="166693"/>
+                                <a:pt x="637954" y="163611"/>
+                                <a:pt x="648586" y="156523"/>
+                              </a:cubicBezTo>
+                              <a:cubicBezTo>
+                                <a:pt x="655674" y="138802"/>
+                                <a:pt x="651136" y="99617"/>
+                                <a:pt x="669851" y="103360"/>
+                              </a:cubicBezTo>
+                              <a:cubicBezTo>
+                                <a:pt x="693164" y="108022"/>
+                                <a:pt x="680484" y="177787"/>
+                                <a:pt x="701749" y="167155"/>
+                              </a:cubicBezTo>
+                              <a:cubicBezTo>
+                                <a:pt x="727306" y="154377"/>
+                                <a:pt x="708838" y="110448"/>
+                                <a:pt x="712382" y="82095"/>
+                              </a:cubicBezTo>
+                              <a:cubicBezTo>
+                                <a:pt x="723014" y="89183"/>
+                                <a:pt x="731629" y="101553"/>
+                                <a:pt x="744279" y="103360"/>
+                              </a:cubicBezTo>
+                              <a:cubicBezTo>
+                                <a:pt x="758745" y="105427"/>
+                                <a:pt x="772197" y="92727"/>
+                                <a:pt x="786810" y="92727"/>
+                              </a:cubicBezTo>
+                              <a:cubicBezTo>
+                                <a:pt x="798018" y="92727"/>
+                                <a:pt x="808075" y="99816"/>
+                                <a:pt x="818707" y="103360"/>
+                              </a:cubicBezTo>
+                              <a:cubicBezTo>
+                                <a:pt x="822251" y="78551"/>
+                                <a:pt x="818132" y="51347"/>
+                                <a:pt x="829340" y="28932"/>
+                              </a:cubicBezTo>
+                              <a:cubicBezTo>
+                                <a:pt x="834352" y="18907"/>
+                                <a:pt x="834960" y="50806"/>
+                                <a:pt x="839972" y="60830"/>
+                              </a:cubicBezTo>
+                              <a:cubicBezTo>
+                                <a:pt x="865170" y="111225"/>
+                                <a:pt x="861238" y="72959"/>
+                                <a:pt x="861238" y="113992"/>
+                              </a:cubicBezTo>
+                            </a:path>
+                          </a:pathLst>
+                        </a:custGeom>
+                        <a:noFill/>
+                      </wps:spPr>
+                      <wps:style>
+                        <a:lnRef idx="2">
+                          <a:schemeClr val="accent1">
+                            <a:shade val="50000"/>
+                          </a:schemeClr>
+                        </a:lnRef>
+                        <a:fillRef idx="1">
+                          <a:schemeClr val="accent1"/>
+                        </a:fillRef>
+                        <a:effectRef idx="0">
+                          <a:schemeClr val="accent1"/>
+                        </a:effectRef>
+                        <a:fontRef idx="minor">
+                          <a:schemeClr val="lt1"/>
+                        </a:fontRef>
+                      </wps:style>
+                      <wps:bodyPr rot="0" spcFirstLastPara="0" vertOverflow="overflow" horzOverflow="overflow" vert="horz" wrap="square" lIns="91440" tIns="45720" rIns="91440" bIns="45720" numCol="1" spcCol="0" rtlCol="0" fromWordArt="0" anchor="ctr" anchorCtr="0" forceAA="0" compatLnSpc="1">
+                        <a:prstTxWarp prst="textNoShape">
+                          <a:avLst/>
+                        </a:prstTxWarp>
+                        <a:noAutofit/>
+                      </wps:bodyPr>
+                    </wps:wsp>
+                  </a:graphicData>
+                </a:graphic>
+                <wp14:sizeRelH relativeFrom="margin">
+                  <wp14:pctWidth>0</wp14:pctWidth>
+                </wp14:sizeRelH>
+                <wp14:sizeRelV relativeFrom="margin">
+                  <wp14:pctHeight>0</wp14:pctHeight>
+                </wp14:sizeRelV>
+              </wp:anchor>
+            </w:drawing>
+          </mc:Choice>
+          <mc:Fallback>
+            <w:pict>
+              <v:shape w14:anchorId="2FB5DF5C" id="Freeform: Shape 3" o:spid="_x0000_s1026" style="position:absolute;margin-left:205.95pt;margin-top:8.3pt;width:60.3pt;height:13.35pt;z-index:251794432;visibility:visible;mso-wrap-style:square;mso-width-percent:0;mso-height-percent:0;mso-wrap-distance-left:9pt;mso-wrap-distance-top:0;mso-wrap-distance-right:9pt;mso-wrap-distance-bottom:0;mso-position-horizontal:absolute;mso-position-horizontal-relative:margin;mso-position-vertical:absolute;mso-position-vertical-relative:text;mso-width-percent:0;mso-height-percent:0;mso-width-relative:margin;mso-height-relative:margin;v-text-anchor:middle" coordsize="861460,295607" o:gfxdata="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" path="m,135258v7088,10632,8735,29391,21265,31897c75248,177951,37931,100195,63796,177788v26372,-79121,-10057,7280,31897,21265c109556,203674,100570,169954,106326,156523v5034,-11746,14177,-21265,21265,-31898c131135,138802,124047,163611,138224,167155v14587,3647,18448,-38621,31897,-31897c186285,143340,177210,170699,180754,188420v3544,-14177,6618,-28479,10632,-42530c194465,135113,200176,125047,202019,113992v5276,-31657,7088,-63795,10632,-95693c231829,37477,255182,51320,255182,82095v,11208,-7089,21265,-10633,31897c237461,89183,226133,13921,223284,39565v-33648,302846,4806,184688,31898,116958c262270,174244,268696,192244,276447,209685v6437,14484,5888,38687,21265,42531c310109,255315,313262,231748,318977,220318v8535,-17071,14177,-35442,21265,-53163c433395,229256,319267,166429,382772,7667v15850,-39625,6165,85148,10633,127591c401988,216792,395545,192699,425303,252216v29013,116058,-11913,-28912,21265,-106326c456732,122174,460419,195604,467833,220318v3220,10735,7088,21265,10632,31898c482009,223862,483986,195268,489098,167155v2005,-11027,2708,-39822,10633,-31897c512510,148037,505980,170888,510363,188420v2718,10873,7089,21265,10633,31898c531628,213230,544910,209031,552893,199053v8720,-10900,20735,-82410,21265,-85061c577702,138801,578197,164242,584791,188420v4170,15292,6228,47543,21265,42531c623201,225236,607723,193479,616689,177788v6340,-11095,21265,-14177,31897,-21265c655674,138802,651136,99617,669851,103360v23313,4662,10633,74427,31898,63795c727306,154377,708838,110448,712382,82095v10632,7088,19247,19458,31897,21265c758745,105427,772197,92727,786810,92727v11208,,21265,7089,31897,10633c822251,78551,818132,51347,829340,28932v5012,-10025,5620,21874,10632,31898c865170,111225,861238,72959,861238,113992e" filled="f" strokecolor="#1f4d78 [1604]" strokeweight="1pt">
+                <v:stroke joinstyle="miter"/>
+                <v:path arrowok="t" o:connecttype="custom" o:connectlocs="0,77658;18897,95972;56693,102077;85039,114286;94488,89867;113385,71553;122834,95972;151180,77658;160629,108181;170077,83762;179526,65448;188974,10506;226770,47135;217321,65448;198424,22716;226770,89867;245667,120390;264565,144809;283462,126495;302359,95972;340154,4402;349603,77658;377950,144809;396847,83762;415744,126495;425193,144809;434642,95972;444091,77658;453539,108181;462988,126495;491334,114286;510231,65448;519680,108181;538578,132600;548027,102077;576372,89867;595270,59344;623616,95972;633065,47135;661411,59344;699207,53239;727552,59344;737001,16611;746449,34925;765348,65448" o:connectangles="0,0,0,0,0,0,0,0,0,0,0,0,0,0,0,0,0,0,0,0,0,0,0,0,0,0,0,0,0,0,0,0,0,0,0,0,0,0,0,0,0,0,0,0,0"/>
+                <w10:wrap anchorx="margin"/>
+              </v:shape>
+            </w:pict>
+          </mc:Fallback>
+        </mc:AlternateContent>
+      </w:r>
     </w:p>
     <w:p>
       <w:pPr>
@@ -5035,6 +5929,78 @@
       </w:pPr>
       <w:r>
         <w:tab/>
+      </w:r>
+    </w:p>
+    <w:p>
+      <w:pPr>
+        <w:tabs>
+          <w:tab w:val="left" w:pos="7260"/>
+        </w:tabs>
+      </w:pPr>
+      <w:r>
+        <w:rPr>
+          <w:noProof/>
+        </w:rPr>
+        <mc:AlternateContent>
+          <mc:Choice Requires="wps">
+            <w:drawing>
+              <wp:anchor distT="0" distB="0" distL="114300" distR="114300" simplePos="0" relativeHeight="251797504" behindDoc="0" locked="0" layoutInCell="1" allowOverlap="1" wp14:anchorId="469C288C" wp14:editId="6FCC6DDB">
+                <wp:simplePos x="0" y="0"/>
+                <wp:positionH relativeFrom="column">
+                  <wp:posOffset>0</wp:posOffset>
+                </wp:positionH>
+                <wp:positionV relativeFrom="paragraph">
+                  <wp:posOffset>-635</wp:posOffset>
+                </wp:positionV>
+                <wp:extent cx="265430" cy="6737133"/>
+                <wp:effectExtent l="2857" t="0" r="23178" b="23177"/>
+                <wp:wrapNone/>
+                <wp:docPr id="11" name="Left Brace 1"/>
+                <wp:cNvGraphicFramePr/>
+                <a:graphic xmlns:a="http://schemas.openxmlformats.org/drawingml/2006/main">
+                  <a:graphicData uri="http://schemas.microsoft.com/office/word/2010/wordprocessingShape">
+                    <wps:wsp>
+                      <wps:cNvSpPr/>
+                      <wps:spPr bwMode="auto">
+                        <a:xfrm rot="16200000">
+                          <a:off x="0" y="0"/>
+                          <a:ext cx="265430" cy="6737133"/>
+                        </a:xfrm>
+                        <a:prstGeom prst="leftBrace">
+                          <a:avLst>
+                            <a:gd name="adj1" fmla="val 8333"/>
+                            <a:gd name="adj2" fmla="val 50787"/>
+                          </a:avLst>
+                        </a:prstGeom>
+                        <a:noFill/>
+                        <a:ln w="9525" cap="flat" cmpd="sng" algn="ctr">
+                          <a:solidFill>
+                            <a:srgbClr val="92D050"/>
+                          </a:solidFill>
+                          <a:prstDash val="solid"/>
+                          <a:round/>
+                          <a:headEnd type="none" w="med" len="med"/>
+                          <a:tailEnd type="none" w="med" len="med"/>
+                        </a:ln>
+                        <a:effectLst/>
+                      </wps:spPr>
+                      <wps:bodyPr vert="horz" wrap="none" lIns="91440" tIns="45720" rIns="91440" bIns="45720" numCol="1" rtlCol="0" anchor="ctr" anchorCtr="0" compatLnSpc="1">
+                        <a:prstTxWarp prst="textNoShape">
+                          <a:avLst/>
+                        </a:prstTxWarp>
+                      </wps:bodyPr>
+                    </wps:wsp>
+                  </a:graphicData>
+                </a:graphic>
+              </wp:anchor>
+            </w:drawing>
+          </mc:Choice>
+          <mc:Fallback>
+            <w:pict>
+              <v:shape w14:anchorId="7DA9BC1A" id="Left Brace 1" o:spid="_x0000_s1026" type="#_x0000_t87" style="position:absolute;margin-left:0;margin-top:-.05pt;width:20.9pt;height:530.5pt;rotation:-90;z-index:251797504;visibility:visible;mso-wrap-style:none;mso-wrap-distance-left:9pt;mso-wrap-distance-top:0;mso-wrap-distance-right:9pt;mso-wrap-distance-bottom:0;mso-position-horizontal:absolute;mso-position-horizontal-relative:text;mso-position-vertical:absolute;mso-position-vertical-relative:text;v-text-anchor:middle" o:gfxdata="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" adj="71,10970" strokecolor="#92d050"/>
+            </w:pict>
+          </mc:Fallback>
+        </mc:AlternateContent>
       </w:r>
     </w:p>
     <w:p>
@@ -5078,20 +6044,1561 @@
           <w:tab w:val="left" w:pos="7260"/>
         </w:tabs>
       </w:pPr>
+      <w:r>
+        <w:rPr>
+          <w:noProof/>
+        </w:rPr>
+        <mc:AlternateContent>
+          <mc:Choice Requires="wps">
+            <w:drawing>
+              <wp:anchor distT="45720" distB="45720" distL="114300" distR="114300" simplePos="0" relativeHeight="251832320" behindDoc="0" locked="0" layoutInCell="1" allowOverlap="1" wp14:anchorId="63BD0555" wp14:editId="543D1EA7">
+                <wp:simplePos x="0" y="0"/>
+                <wp:positionH relativeFrom="column">
+                  <wp:posOffset>5060315</wp:posOffset>
+                </wp:positionH>
+                <wp:positionV relativeFrom="paragraph">
+                  <wp:posOffset>150805</wp:posOffset>
+                </wp:positionV>
+                <wp:extent cx="488950" cy="318770"/>
+                <wp:effectExtent l="0" t="0" r="25400" b="24130"/>
+                <wp:wrapSquare wrapText="bothSides"/>
+                <wp:docPr id="30" name="Text Box 2"/>
+                <wp:cNvGraphicFramePr>
+                  <a:graphicFrameLocks xmlns:a="http://schemas.openxmlformats.org/drawingml/2006/main"/>
+                </wp:cNvGraphicFramePr>
+                <a:graphic xmlns:a="http://schemas.openxmlformats.org/drawingml/2006/main">
+                  <a:graphicData uri="http://schemas.microsoft.com/office/word/2010/wordprocessingShape">
+                    <wps:wsp>
+                      <wps:cNvSpPr txBox="1">
+                        <a:spLocks noChangeArrowheads="1"/>
+                      </wps:cNvSpPr>
+                      <wps:spPr bwMode="auto">
+                        <a:xfrm>
+                          <a:off x="0" y="0"/>
+                          <a:ext cx="488950" cy="318770"/>
+                        </a:xfrm>
+                        <a:prstGeom prst="rect">
+                          <a:avLst/>
+                        </a:prstGeom>
+                        <a:noFill/>
+                        <a:ln w="9525">
+                          <a:solidFill>
+                            <a:srgbClr val="000000"/>
+                          </a:solidFill>
+                          <a:miter lim="800000"/>
+                          <a:headEnd/>
+                          <a:tailEnd/>
+                        </a:ln>
+                      </wps:spPr>
+                      <wps:txbx>
+                        <w:txbxContent>
+                          <w:p>
+                            <w:r>
+                              <w:t>Nov</w:t>
+                            </w:r>
+                          </w:p>
+                        </w:txbxContent>
+                      </wps:txbx>
+                      <wps:bodyPr rot="0" vert="horz" wrap="square" lIns="91440" tIns="45720" rIns="91440" bIns="45720" anchor="t" anchorCtr="0">
+                        <a:noAutofit/>
+                      </wps:bodyPr>
+                    </wps:wsp>
+                  </a:graphicData>
+                </a:graphic>
+                <wp14:sizeRelH relativeFrom="margin">
+                  <wp14:pctWidth>0</wp14:pctWidth>
+                </wp14:sizeRelH>
+                <wp14:sizeRelV relativeFrom="margin">
+                  <wp14:pctHeight>0</wp14:pctHeight>
+                </wp14:sizeRelV>
+              </wp:anchor>
+            </w:drawing>
+          </mc:Choice>
+          <mc:Fallback>
+            <w:pict>
+              <v:shapetype w14:anchorId="63BD0555" id="_x0000_t202" coordsize="21600,21600" o:spt="202" path="m,l,21600r21600,l21600,xe">
+                <v:stroke joinstyle="miter"/>
+                <v:path gradientshapeok="t" o:connecttype="rect"/>
+              </v:shapetype>
+              <v:shape id="_x0000_s1042" type="#_x0000_t202" style="position:absolute;margin-left:398.45pt;margin-top:11.85pt;width:38.5pt;height:25.1pt;z-index:251832320;visibility:visible;mso-wrap-style:square;mso-width-percent:0;mso-height-percent:0;mso-wrap-distance-left:9pt;mso-wrap-distance-top:3.6pt;mso-wrap-distance-right:9pt;mso-wrap-distance-bottom:3.6pt;mso-position-horizontal:absolute;mso-position-horizontal-relative:text;mso-position-vertical:absolute;mso-position-vertical-relative:text;mso-width-percent:0;mso-height-percent:0;mso-width-relative:margin;mso-height-relative:margin;v-text-anchor:top" o:gfxdata="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" filled="f">
+                <v:textbox>
+                  <w:txbxContent>
+                    <w:p>
+                      <w:r>
+                        <w:t>Nov</w:t>
+                      </w:r>
+                    </w:p>
+                  </w:txbxContent>
+                </v:textbox>
+                <w10:wrap type="square"/>
+              </v:shape>
+            </w:pict>
+          </mc:Fallback>
+        </mc:AlternateContent>
+      </w:r>
+      <w:r>
+        <w:rPr>
+          <w:noProof/>
+        </w:rPr>
+        <mc:AlternateContent>
+          <mc:Choice Requires="wps">
+            <w:drawing>
+              <wp:anchor distT="45720" distB="45720" distL="114300" distR="114300" simplePos="0" relativeHeight="251830272" behindDoc="0" locked="0" layoutInCell="1" allowOverlap="1" wp14:anchorId="25939731" wp14:editId="5506600B">
+                <wp:simplePos x="0" y="0"/>
+                <wp:positionH relativeFrom="column">
+                  <wp:posOffset>4415465</wp:posOffset>
+                </wp:positionH>
+                <wp:positionV relativeFrom="paragraph">
+                  <wp:posOffset>152075</wp:posOffset>
+                </wp:positionV>
+                <wp:extent cx="488950" cy="318770"/>
+                <wp:effectExtent l="0" t="0" r="25400" b="24130"/>
+                <wp:wrapSquare wrapText="bothSides"/>
+                <wp:docPr id="28" name="Text Box 2"/>
+                <wp:cNvGraphicFramePr>
+                  <a:graphicFrameLocks xmlns:a="http://schemas.openxmlformats.org/drawingml/2006/main"/>
+                </wp:cNvGraphicFramePr>
+                <a:graphic xmlns:a="http://schemas.openxmlformats.org/drawingml/2006/main">
+                  <a:graphicData uri="http://schemas.microsoft.com/office/word/2010/wordprocessingShape">
+                    <wps:wsp>
+                      <wps:cNvSpPr txBox="1">
+                        <a:spLocks noChangeArrowheads="1"/>
+                      </wps:cNvSpPr>
+                      <wps:spPr bwMode="auto">
+                        <a:xfrm>
+                          <a:off x="0" y="0"/>
+                          <a:ext cx="488950" cy="318770"/>
+                        </a:xfrm>
+                        <a:prstGeom prst="rect">
+                          <a:avLst/>
+                        </a:prstGeom>
+                        <a:noFill/>
+                        <a:ln w="9525">
+                          <a:solidFill>
+                            <a:srgbClr val="000000"/>
+                          </a:solidFill>
+                          <a:miter lim="800000"/>
+                          <a:headEnd/>
+                          <a:tailEnd/>
+                        </a:ln>
+                      </wps:spPr>
+                      <wps:txbx>
+                        <w:txbxContent>
+                          <w:p>
+                            <w:r>
+                              <w:t>Oct</w:t>
+                            </w:r>
+                          </w:p>
+                        </w:txbxContent>
+                      </wps:txbx>
+                      <wps:bodyPr rot="0" vert="horz" wrap="square" lIns="91440" tIns="45720" rIns="91440" bIns="45720" anchor="t" anchorCtr="0">
+                        <a:noAutofit/>
+                      </wps:bodyPr>
+                    </wps:wsp>
+                  </a:graphicData>
+                </a:graphic>
+                <wp14:sizeRelH relativeFrom="margin">
+                  <wp14:pctWidth>0</wp14:pctWidth>
+                </wp14:sizeRelH>
+                <wp14:sizeRelV relativeFrom="margin">
+                  <wp14:pctHeight>0</wp14:pctHeight>
+                </wp14:sizeRelV>
+              </wp:anchor>
+            </w:drawing>
+          </mc:Choice>
+          <mc:Fallback>
+            <w:pict>
+              <v:shape w14:anchorId="25939731" id="_x0000_s1043" type="#_x0000_t202" style="position:absolute;margin-left:347.65pt;margin-top:11.95pt;width:38.5pt;height:25.1pt;z-index:251830272;visibility:visible;mso-wrap-style:square;mso-width-percent:0;mso-height-percent:0;mso-wrap-distance-left:9pt;mso-wrap-distance-top:3.6pt;mso-wrap-distance-right:9pt;mso-wrap-distance-bottom:3.6pt;mso-position-horizontal:absolute;mso-position-horizontal-relative:text;mso-position-vertical:absolute;mso-position-vertical-relative:text;mso-width-percent:0;mso-height-percent:0;mso-width-relative:margin;mso-height-relative:margin;v-text-anchor:top" o:gfxdata="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" filled="f">
+                <v:textbox>
+                  <w:txbxContent>
+                    <w:p>
+                      <w:r>
+                        <w:t>Oct</w:t>
+                      </w:r>
+                    </w:p>
+                  </w:txbxContent>
+                </v:textbox>
+                <w10:wrap type="square"/>
+              </v:shape>
+            </w:pict>
+          </mc:Fallback>
+        </mc:AlternateContent>
+      </w:r>
+      <w:r>
+        <w:rPr>
+          <w:noProof/>
+        </w:rPr>
+        <mc:AlternateContent>
+          <mc:Choice Requires="wps">
+            <w:drawing>
+              <wp:anchor distT="45720" distB="45720" distL="114300" distR="114300" simplePos="0" relativeHeight="251834368" behindDoc="0" locked="0" layoutInCell="1" allowOverlap="1" wp14:anchorId="108596DD" wp14:editId="0C7614BC">
+                <wp:simplePos x="0" y="0"/>
+                <wp:positionH relativeFrom="column">
+                  <wp:posOffset>5690235</wp:posOffset>
+                </wp:positionH>
+                <wp:positionV relativeFrom="paragraph">
+                  <wp:posOffset>130810</wp:posOffset>
+                </wp:positionV>
+                <wp:extent cx="488950" cy="318770"/>
+                <wp:effectExtent l="0" t="0" r="25400" b="24130"/>
+                <wp:wrapSquare wrapText="bothSides"/>
+                <wp:docPr id="31" name="Text Box 2"/>
+                <wp:cNvGraphicFramePr>
+                  <a:graphicFrameLocks xmlns:a="http://schemas.openxmlformats.org/drawingml/2006/main"/>
+                </wp:cNvGraphicFramePr>
+                <a:graphic xmlns:a="http://schemas.openxmlformats.org/drawingml/2006/main">
+                  <a:graphicData uri="http://schemas.microsoft.com/office/word/2010/wordprocessingShape">
+                    <wps:wsp>
+                      <wps:cNvSpPr txBox="1">
+                        <a:spLocks noChangeArrowheads="1"/>
+                      </wps:cNvSpPr>
+                      <wps:spPr bwMode="auto">
+                        <a:xfrm>
+                          <a:off x="0" y="0"/>
+                          <a:ext cx="488950" cy="318770"/>
+                        </a:xfrm>
+                        <a:prstGeom prst="rect">
+                          <a:avLst/>
+                        </a:prstGeom>
+                        <a:noFill/>
+                        <a:ln w="9525">
+                          <a:solidFill>
+                            <a:srgbClr val="000000"/>
+                          </a:solidFill>
+                          <a:miter lim="800000"/>
+                          <a:headEnd/>
+                          <a:tailEnd/>
+                        </a:ln>
+                      </wps:spPr>
+                      <wps:txbx>
+                        <w:txbxContent>
+                          <w:p>
+                            <w:r>
+                              <w:t>Dec</w:t>
+                            </w:r>
+                          </w:p>
+                        </w:txbxContent>
+                      </wps:txbx>
+                      <wps:bodyPr rot="0" vert="horz" wrap="square" lIns="91440" tIns="45720" rIns="91440" bIns="45720" anchor="t" anchorCtr="0">
+                        <a:noAutofit/>
+                      </wps:bodyPr>
+                    </wps:wsp>
+                  </a:graphicData>
+                </a:graphic>
+                <wp14:sizeRelH relativeFrom="margin">
+                  <wp14:pctWidth>0</wp14:pctWidth>
+                </wp14:sizeRelH>
+                <wp14:sizeRelV relativeFrom="margin">
+                  <wp14:pctHeight>0</wp14:pctHeight>
+                </wp14:sizeRelV>
+              </wp:anchor>
+            </w:drawing>
+          </mc:Choice>
+          <mc:Fallback>
+            <w:pict>
+              <v:shape w14:anchorId="108596DD" id="_x0000_s1044" type="#_x0000_t202" style="position:absolute;margin-left:448.05pt;margin-top:10.3pt;width:38.5pt;height:25.1pt;z-index:251834368;visibility:visible;mso-wrap-style:square;mso-width-percent:0;mso-height-percent:0;mso-wrap-distance-left:9pt;mso-wrap-distance-top:3.6pt;mso-wrap-distance-right:9pt;mso-wrap-distance-bottom:3.6pt;mso-position-horizontal:absolute;mso-position-horizontal-relative:text;mso-position-vertical:absolute;mso-position-vertical-relative:text;mso-width-percent:0;mso-height-percent:0;mso-width-relative:margin;mso-height-relative:margin;v-text-anchor:top" o:gfxdata="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" filled="f">
+                <v:textbox>
+                  <w:txbxContent>
+                    <w:p>
+                      <w:r>
+                        <w:t>Dec</w:t>
+                      </w:r>
+                    </w:p>
+                  </w:txbxContent>
+                </v:textbox>
+                <w10:wrap type="square"/>
+              </v:shape>
+            </w:pict>
+          </mc:Fallback>
+        </mc:AlternateContent>
+      </w:r>
+      <w:r>
+        <w:rPr>
+          <w:noProof/>
+        </w:rPr>
+        <mc:AlternateContent>
+          <mc:Choice Requires="wps">
+            <w:drawing>
+              <wp:anchor distT="45720" distB="45720" distL="114300" distR="114300" simplePos="0" relativeHeight="251828224" behindDoc="0" locked="0" layoutInCell="1" allowOverlap="1" wp14:anchorId="5969CAD9" wp14:editId="59569AE9">
+                <wp:simplePos x="0" y="0"/>
+                <wp:positionH relativeFrom="column">
+                  <wp:posOffset>3766171</wp:posOffset>
+                </wp:positionH>
+                <wp:positionV relativeFrom="paragraph">
+                  <wp:posOffset>153198</wp:posOffset>
+                </wp:positionV>
+                <wp:extent cx="488950" cy="318770"/>
+                <wp:effectExtent l="0" t="0" r="25400" b="24130"/>
+                <wp:wrapSquare wrapText="bothSides"/>
+                <wp:docPr id="10" name="Text Box 2"/>
+                <wp:cNvGraphicFramePr>
+                  <a:graphicFrameLocks xmlns:a="http://schemas.openxmlformats.org/drawingml/2006/main"/>
+                </wp:cNvGraphicFramePr>
+                <a:graphic xmlns:a="http://schemas.openxmlformats.org/drawingml/2006/main">
+                  <a:graphicData uri="http://schemas.microsoft.com/office/word/2010/wordprocessingShape">
+                    <wps:wsp>
+                      <wps:cNvSpPr txBox="1">
+                        <a:spLocks noChangeArrowheads="1"/>
+                      </wps:cNvSpPr>
+                      <wps:spPr bwMode="auto">
+                        <a:xfrm>
+                          <a:off x="0" y="0"/>
+                          <a:ext cx="488950" cy="318770"/>
+                        </a:xfrm>
+                        <a:prstGeom prst="rect">
+                          <a:avLst/>
+                        </a:prstGeom>
+                        <a:noFill/>
+                        <a:ln w="9525">
+                          <a:solidFill>
+                            <a:srgbClr val="000000"/>
+                          </a:solidFill>
+                          <a:miter lim="800000"/>
+                          <a:headEnd/>
+                          <a:tailEnd/>
+                        </a:ln>
+                      </wps:spPr>
+                      <wps:txbx>
+                        <w:txbxContent>
+                          <w:p>
+                            <w:r>
+                              <w:t>Sep</w:t>
+                            </w:r>
+                          </w:p>
+                        </w:txbxContent>
+                      </wps:txbx>
+                      <wps:bodyPr rot="0" vert="horz" wrap="square" lIns="91440" tIns="45720" rIns="91440" bIns="45720" anchor="t" anchorCtr="0">
+                        <a:noAutofit/>
+                      </wps:bodyPr>
+                    </wps:wsp>
+                  </a:graphicData>
+                </a:graphic>
+                <wp14:sizeRelH relativeFrom="margin">
+                  <wp14:pctWidth>0</wp14:pctWidth>
+                </wp14:sizeRelH>
+                <wp14:sizeRelV relativeFrom="margin">
+                  <wp14:pctHeight>0</wp14:pctHeight>
+                </wp14:sizeRelV>
+              </wp:anchor>
+            </w:drawing>
+          </mc:Choice>
+          <mc:Fallback>
+            <w:pict>
+              <v:shape w14:anchorId="5969CAD9" id="_x0000_s1045" type="#_x0000_t202" style="position:absolute;margin-left:296.55pt;margin-top:12.05pt;width:38.5pt;height:25.1pt;z-index:251828224;visibility:visible;mso-wrap-style:square;mso-width-percent:0;mso-height-percent:0;mso-wrap-distance-left:9pt;mso-wrap-distance-top:3.6pt;mso-wrap-distance-right:9pt;mso-wrap-distance-bottom:3.6pt;mso-position-horizontal:absolute;mso-position-horizontal-relative:text;mso-position-vertical:absolute;mso-position-vertical-relative:text;mso-width-percent:0;mso-height-percent:0;mso-width-relative:margin;mso-height-relative:margin;v-text-anchor:top" o:gfxdata="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" filled="f">
+                <v:textbox>
+                  <w:txbxContent>
+                    <w:p>
+                      <w:r>
+                        <w:t>Sep</w:t>
+                      </w:r>
+                    </w:p>
+                  </w:txbxContent>
+                </v:textbox>
+                <w10:wrap type="square"/>
+              </v:shape>
+            </w:pict>
+          </mc:Fallback>
+        </mc:AlternateContent>
+      </w:r>
+      <w:r>
+        <w:rPr>
+          <w:noProof/>
+        </w:rPr>
+        <mc:AlternateContent>
+          <mc:Choice Requires="wps">
+            <w:drawing>
+              <wp:anchor distT="45720" distB="45720" distL="114300" distR="114300" simplePos="0" relativeHeight="251824128" behindDoc="0" locked="0" layoutInCell="1" allowOverlap="1" wp14:anchorId="36F22998" wp14:editId="3C33C0EE">
+                <wp:simplePos x="0" y="0"/>
+                <wp:positionH relativeFrom="column">
+                  <wp:posOffset>3060995</wp:posOffset>
+                </wp:positionH>
+                <wp:positionV relativeFrom="paragraph">
+                  <wp:posOffset>151927</wp:posOffset>
+                </wp:positionV>
+                <wp:extent cx="488950" cy="318770"/>
+                <wp:effectExtent l="0" t="0" r="25400" b="24130"/>
+                <wp:wrapSquare wrapText="bothSides"/>
+                <wp:docPr id="5" name="Text Box 2"/>
+                <wp:cNvGraphicFramePr>
+                  <a:graphicFrameLocks xmlns:a="http://schemas.openxmlformats.org/drawingml/2006/main"/>
+                </wp:cNvGraphicFramePr>
+                <a:graphic xmlns:a="http://schemas.openxmlformats.org/drawingml/2006/main">
+                  <a:graphicData uri="http://schemas.microsoft.com/office/word/2010/wordprocessingShape">
+                    <wps:wsp>
+                      <wps:cNvSpPr txBox="1">
+                        <a:spLocks noChangeArrowheads="1"/>
+                      </wps:cNvSpPr>
+                      <wps:spPr bwMode="auto">
+                        <a:xfrm>
+                          <a:off x="0" y="0"/>
+                          <a:ext cx="488950" cy="318770"/>
+                        </a:xfrm>
+                        <a:prstGeom prst="rect">
+                          <a:avLst/>
+                        </a:prstGeom>
+                        <a:noFill/>
+                        <a:ln w="9525">
+                          <a:solidFill>
+                            <a:srgbClr val="000000"/>
+                          </a:solidFill>
+                          <a:miter lim="800000"/>
+                          <a:headEnd/>
+                          <a:tailEnd/>
+                        </a:ln>
+                      </wps:spPr>
+                      <wps:txbx>
+                        <w:txbxContent>
+                          <w:p>
+                            <w:r>
+                              <w:t>Aug</w:t>
+                            </w:r>
+                          </w:p>
+                        </w:txbxContent>
+                      </wps:txbx>
+                      <wps:bodyPr rot="0" vert="horz" wrap="square" lIns="91440" tIns="45720" rIns="91440" bIns="45720" anchor="t" anchorCtr="0">
+                        <a:noAutofit/>
+                      </wps:bodyPr>
+                    </wps:wsp>
+                  </a:graphicData>
+                </a:graphic>
+                <wp14:sizeRelH relativeFrom="margin">
+                  <wp14:pctWidth>0</wp14:pctWidth>
+                </wp14:sizeRelH>
+                <wp14:sizeRelV relativeFrom="margin">
+                  <wp14:pctHeight>0</wp14:pctHeight>
+                </wp14:sizeRelV>
+              </wp:anchor>
+            </w:drawing>
+          </mc:Choice>
+          <mc:Fallback>
+            <w:pict>
+              <v:shape w14:anchorId="36F22998" id="_x0000_s1046" type="#_x0000_t202" style="position:absolute;margin-left:241pt;margin-top:11.95pt;width:38.5pt;height:25.1pt;z-index:251824128;visibility:visible;mso-wrap-style:square;mso-width-percent:0;mso-height-percent:0;mso-wrap-distance-left:9pt;mso-wrap-distance-top:3.6pt;mso-wrap-distance-right:9pt;mso-wrap-distance-bottom:3.6pt;mso-position-horizontal:absolute;mso-position-horizontal-relative:text;mso-position-vertical:absolute;mso-position-vertical-relative:text;mso-width-percent:0;mso-height-percent:0;mso-width-relative:margin;mso-height-relative:margin;v-text-anchor:top" o:gfxdata="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" filled="f">
+                <v:textbox>
+                  <w:txbxContent>
+                    <w:p>
+                      <w:r>
+                        <w:t>Aug</w:t>
+                      </w:r>
+                    </w:p>
+                  </w:txbxContent>
+                </v:textbox>
+                <w10:wrap type="square"/>
+              </v:shape>
+            </w:pict>
+          </mc:Fallback>
+        </mc:AlternateContent>
+      </w:r>
+      <w:r>
+        <w:rPr>
+          <w:noProof/>
+        </w:rPr>
+        <mc:AlternateContent>
+          <mc:Choice Requires="wps">
+            <w:drawing>
+              <wp:anchor distT="45720" distB="45720" distL="114300" distR="114300" simplePos="0" relativeHeight="251826176" behindDoc="0" locked="0" layoutInCell="1" allowOverlap="1" wp14:anchorId="41FB6C53" wp14:editId="69B842EC">
+                <wp:simplePos x="0" y="0"/>
+                <wp:positionH relativeFrom="column">
+                  <wp:posOffset>2331543</wp:posOffset>
+                </wp:positionH>
+                <wp:positionV relativeFrom="paragraph">
+                  <wp:posOffset>163195</wp:posOffset>
+                </wp:positionV>
+                <wp:extent cx="488950" cy="318770"/>
+                <wp:effectExtent l="0" t="0" r="25400" b="24130"/>
+                <wp:wrapSquare wrapText="bothSides"/>
+                <wp:docPr id="7" name="Text Box 2"/>
+                <wp:cNvGraphicFramePr>
+                  <a:graphicFrameLocks xmlns:a="http://schemas.openxmlformats.org/drawingml/2006/main"/>
+                </wp:cNvGraphicFramePr>
+                <a:graphic xmlns:a="http://schemas.openxmlformats.org/drawingml/2006/main">
+                  <a:graphicData uri="http://schemas.microsoft.com/office/word/2010/wordprocessingShape">
+                    <wps:wsp>
+                      <wps:cNvSpPr txBox="1">
+                        <a:spLocks noChangeArrowheads="1"/>
+                      </wps:cNvSpPr>
+                      <wps:spPr bwMode="auto">
+                        <a:xfrm>
+                          <a:off x="0" y="0"/>
+                          <a:ext cx="488950" cy="318770"/>
+                        </a:xfrm>
+                        <a:prstGeom prst="rect">
+                          <a:avLst/>
+                        </a:prstGeom>
+                        <a:noFill/>
+                        <a:ln w="9525">
+                          <a:solidFill>
+                            <a:srgbClr val="000000"/>
+                          </a:solidFill>
+                          <a:miter lim="800000"/>
+                          <a:headEnd/>
+                          <a:tailEnd/>
+                        </a:ln>
+                      </wps:spPr>
+                      <wps:txbx>
+                        <w:txbxContent>
+                          <w:p>
+                            <w:r>
+                              <w:t>Ju</w:t>
+                            </w:r>
+                            <w:r>
+                              <w:t>ly</w:t>
+                            </w:r>
+                          </w:p>
+                        </w:txbxContent>
+                      </wps:txbx>
+                      <wps:bodyPr rot="0" vert="horz" wrap="square" lIns="91440" tIns="45720" rIns="91440" bIns="45720" anchor="t" anchorCtr="0">
+                        <a:noAutofit/>
+                      </wps:bodyPr>
+                    </wps:wsp>
+                  </a:graphicData>
+                </a:graphic>
+                <wp14:sizeRelH relativeFrom="margin">
+                  <wp14:pctWidth>0</wp14:pctWidth>
+                </wp14:sizeRelH>
+                <wp14:sizeRelV relativeFrom="margin">
+                  <wp14:pctHeight>0</wp14:pctHeight>
+                </wp14:sizeRelV>
+              </wp:anchor>
+            </w:drawing>
+          </mc:Choice>
+          <mc:Fallback>
+            <w:pict>
+              <v:shape w14:anchorId="41FB6C53" id="_x0000_s1047" type="#_x0000_t202" style="position:absolute;margin-left:183.6pt;margin-top:12.85pt;width:38.5pt;height:25.1pt;z-index:251826176;visibility:visible;mso-wrap-style:square;mso-width-percent:0;mso-height-percent:0;mso-wrap-distance-left:9pt;mso-wrap-distance-top:3.6pt;mso-wrap-distance-right:9pt;mso-wrap-distance-bottom:3.6pt;mso-position-horizontal:absolute;mso-position-horizontal-relative:text;mso-position-vertical:absolute;mso-position-vertical-relative:text;mso-width-percent:0;mso-height-percent:0;mso-width-relative:margin;mso-height-relative:margin;v-text-anchor:top" o:gfxdata="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" filled="f">
+                <v:textbox>
+                  <w:txbxContent>
+                    <w:p>
+                      <w:r>
+                        <w:t>Ju</w:t>
+                      </w:r>
+                      <w:r>
+                        <w:t>ly</w:t>
+                      </w:r>
+                    </w:p>
+                  </w:txbxContent>
+                </v:textbox>
+                <w10:wrap type="square"/>
+              </v:shape>
+            </w:pict>
+          </mc:Fallback>
+        </mc:AlternateContent>
+      </w:r>
+      <w:r>
+        <w:rPr>
+          <w:noProof/>
+        </w:rPr>
+        <mc:AlternateContent>
+          <mc:Choice Requires="wps">
+            <w:drawing>
+              <wp:anchor distT="45720" distB="45720" distL="114300" distR="114300" simplePos="0" relativeHeight="251822080" behindDoc="0" locked="0" layoutInCell="1" allowOverlap="1" wp14:anchorId="06FB649E" wp14:editId="67AD6D26">
+                <wp:simplePos x="0" y="0"/>
+                <wp:positionH relativeFrom="column">
+                  <wp:posOffset>1604645</wp:posOffset>
+                </wp:positionH>
+                <wp:positionV relativeFrom="paragraph">
+                  <wp:posOffset>160020</wp:posOffset>
+                </wp:positionV>
+                <wp:extent cx="488950" cy="318770"/>
+                <wp:effectExtent l="0" t="0" r="25400" b="24130"/>
+                <wp:wrapSquare wrapText="bothSides"/>
+                <wp:docPr id="27" name="Text Box 2"/>
+                <wp:cNvGraphicFramePr>
+                  <a:graphicFrameLocks xmlns:a="http://schemas.openxmlformats.org/drawingml/2006/main"/>
+                </wp:cNvGraphicFramePr>
+                <a:graphic xmlns:a="http://schemas.openxmlformats.org/drawingml/2006/main">
+                  <a:graphicData uri="http://schemas.microsoft.com/office/word/2010/wordprocessingShape">
+                    <wps:wsp>
+                      <wps:cNvSpPr txBox="1">
+                        <a:spLocks noChangeArrowheads="1"/>
+                      </wps:cNvSpPr>
+                      <wps:spPr bwMode="auto">
+                        <a:xfrm>
+                          <a:off x="0" y="0"/>
+                          <a:ext cx="488950" cy="318770"/>
+                        </a:xfrm>
+                        <a:prstGeom prst="rect">
+                          <a:avLst/>
+                        </a:prstGeom>
+                        <a:noFill/>
+                        <a:ln w="9525">
+                          <a:solidFill>
+                            <a:srgbClr val="000000"/>
+                          </a:solidFill>
+                          <a:miter lim="800000"/>
+                          <a:headEnd/>
+                          <a:tailEnd/>
+                        </a:ln>
+                      </wps:spPr>
+                      <wps:txbx>
+                        <w:txbxContent>
+                          <w:p>
+                            <w:r>
+                              <w:t>June</w:t>
+                            </w:r>
+                          </w:p>
+                        </w:txbxContent>
+                      </wps:txbx>
+                      <wps:bodyPr rot="0" vert="horz" wrap="square" lIns="91440" tIns="45720" rIns="91440" bIns="45720" anchor="t" anchorCtr="0">
+                        <a:noAutofit/>
+                      </wps:bodyPr>
+                    </wps:wsp>
+                  </a:graphicData>
+                </a:graphic>
+                <wp14:sizeRelH relativeFrom="margin">
+                  <wp14:pctWidth>0</wp14:pctWidth>
+                </wp14:sizeRelH>
+                <wp14:sizeRelV relativeFrom="margin">
+                  <wp14:pctHeight>0</wp14:pctHeight>
+                </wp14:sizeRelV>
+              </wp:anchor>
+            </w:drawing>
+          </mc:Choice>
+          <mc:Fallback>
+            <w:pict>
+              <v:shape w14:anchorId="06FB649E" id="_x0000_s1048" type="#_x0000_t202" style="position:absolute;margin-left:126.35pt;margin-top:12.6pt;width:38.5pt;height:25.1pt;z-index:251822080;visibility:visible;mso-wrap-style:square;mso-width-percent:0;mso-height-percent:0;mso-wrap-distance-left:9pt;mso-wrap-distance-top:3.6pt;mso-wrap-distance-right:9pt;mso-wrap-distance-bottom:3.6pt;mso-position-horizontal:absolute;mso-position-horizontal-relative:text;mso-position-vertical:absolute;mso-position-vertical-relative:text;mso-width-percent:0;mso-height-percent:0;mso-width-relative:margin;mso-height-relative:margin;v-text-anchor:top" o:gfxdata="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" filled="f">
+                <v:textbox>
+                  <w:txbxContent>
+                    <w:p>
+                      <w:r>
+                        <w:t>June</w:t>
+                      </w:r>
+                    </w:p>
+                  </w:txbxContent>
+                </v:textbox>
+                <w10:wrap type="square"/>
+              </v:shape>
+            </w:pict>
+          </mc:Fallback>
+        </mc:AlternateContent>
+      </w:r>
+    </w:p>
+    <w:p/>
+    <w:p>
+      <w:r>
+        <w:rPr>
+          <w:noProof/>
+        </w:rPr>
+        <mc:AlternateContent>
+          <mc:Choice Requires="wps">
+            <w:drawing>
+              <wp:anchor distT="0" distB="0" distL="114300" distR="114300" simplePos="0" relativeHeight="251835392" behindDoc="0" locked="0" layoutInCell="1" allowOverlap="1" wp14:anchorId="4D23CAC4" wp14:editId="71837256">
+                <wp:simplePos x="0" y="0"/>
+                <wp:positionH relativeFrom="column">
+                  <wp:posOffset>1648047</wp:posOffset>
+                </wp:positionH>
+                <wp:positionV relativeFrom="paragraph">
+                  <wp:posOffset>174743</wp:posOffset>
+                </wp:positionV>
+                <wp:extent cx="1722474" cy="414507"/>
+                <wp:effectExtent l="0" t="0" r="11430" b="24130"/>
+                <wp:wrapNone/>
+                <wp:docPr id="289" name="Rectangle: Rounded Corners 289"/>
+                <wp:cNvGraphicFramePr/>
+                <a:graphic xmlns:a="http://schemas.openxmlformats.org/drawingml/2006/main">
+                  <a:graphicData uri="http://schemas.microsoft.com/office/word/2010/wordprocessingShape">
+                    <wps:wsp>
+                      <wps:cNvSpPr/>
+                      <wps:spPr>
+                        <a:xfrm>
+                          <a:off x="0" y="0"/>
+                          <a:ext cx="1722474" cy="414507"/>
+                        </a:xfrm>
+                        <a:prstGeom prst="roundRect">
+                          <a:avLst/>
+                        </a:prstGeom>
+                        <a:noFill/>
+                      </wps:spPr>
+                      <wps:style>
+                        <a:lnRef idx="2">
+                          <a:schemeClr val="accent1">
+                            <a:shade val="50000"/>
+                          </a:schemeClr>
+                        </a:lnRef>
+                        <a:fillRef idx="1">
+                          <a:schemeClr val="accent1"/>
+                        </a:fillRef>
+                        <a:effectRef idx="0">
+                          <a:schemeClr val="accent1"/>
+                        </a:effectRef>
+                        <a:fontRef idx="minor">
+                          <a:schemeClr val="lt1"/>
+                        </a:fontRef>
+                      </wps:style>
+                      <wps:bodyPr rot="0" spcFirstLastPara="0" vertOverflow="overflow" horzOverflow="overflow" vert="horz" wrap="square" lIns="91440" tIns="45720" rIns="91440" bIns="45720" numCol="1" spcCol="0" rtlCol="0" fromWordArt="0" anchor="ctr" anchorCtr="0" forceAA="0" compatLnSpc="1">
+                        <a:prstTxWarp prst="textNoShape">
+                          <a:avLst/>
+                        </a:prstTxWarp>
+                        <a:noAutofit/>
+                      </wps:bodyPr>
+                    </wps:wsp>
+                  </a:graphicData>
+                </a:graphic>
+                <wp14:sizeRelH relativeFrom="margin">
+                  <wp14:pctWidth>0</wp14:pctWidth>
+                </wp14:sizeRelH>
+                <wp14:sizeRelV relativeFrom="margin">
+                  <wp14:pctHeight>0</wp14:pctHeight>
+                </wp14:sizeRelV>
+              </wp:anchor>
+            </w:drawing>
+          </mc:Choice>
+          <mc:Fallback>
+            <w:pict>
+              <v:roundrect w14:anchorId="15F467B2" id="Rectangle: Rounded Corners 289" o:spid="_x0000_s1026" style="position:absolute;margin-left:129.75pt;margin-top:13.75pt;width:135.65pt;height:32.65pt;z-index:251835392;visibility:visible;mso-wrap-style:square;mso-width-percent:0;mso-height-percent:0;mso-wrap-distance-left:9pt;mso-wrap-distance-top:0;mso-wrap-distance-right:9pt;mso-wrap-distance-bottom:0;mso-position-horizontal:absolute;mso-position-horizontal-relative:text;mso-position-vertical:absolute;mso-position-vertical-relative:text;mso-width-percent:0;mso-height-percent:0;mso-width-relative:margin;mso-height-relative:margin;v-text-anchor:middle" arcsize="10923f" o:gfxdata="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" filled="f" strokecolor="#1f4d78 [1604]" strokeweight="1pt">
+                <v:stroke joinstyle="miter"/>
+              </v:roundrect>
+            </w:pict>
+          </mc:Fallback>
+        </mc:AlternateContent>
+      </w:r>
+      <w:r>
+        <w:rPr>
+          <w:noProof/>
+        </w:rPr>
+        <mc:AlternateContent>
+          <mc:Choice Requires="wps">
+            <w:drawing>
+              <wp:anchor distT="45720" distB="45720" distL="114300" distR="114300" simplePos="0" relativeHeight="251843584" behindDoc="0" locked="0" layoutInCell="1" allowOverlap="1" wp14:anchorId="3CAE911A" wp14:editId="6E9B680C">
+                <wp:simplePos x="0" y="0"/>
+                <wp:positionH relativeFrom="column">
+                  <wp:posOffset>3965944</wp:posOffset>
+                </wp:positionH>
+                <wp:positionV relativeFrom="paragraph">
+                  <wp:posOffset>139390</wp:posOffset>
+                </wp:positionV>
+                <wp:extent cx="2179320" cy="446405"/>
+                <wp:effectExtent l="0" t="0" r="11430" b="10795"/>
+                <wp:wrapThrough wrapText="bothSides">
+                  <wp:wrapPolygon edited="0">
+                    <wp:start x="0" y="0"/>
+                    <wp:lineTo x="0" y="21201"/>
+                    <wp:lineTo x="21524" y="21201"/>
+                    <wp:lineTo x="21524" y="0"/>
+                    <wp:lineTo x="0" y="0"/>
+                  </wp:wrapPolygon>
+                </wp:wrapThrough>
+                <wp:docPr id="296" name="Text Box 2"/>
+                <wp:cNvGraphicFramePr>
+                  <a:graphicFrameLocks xmlns:a="http://schemas.openxmlformats.org/drawingml/2006/main"/>
+                </wp:cNvGraphicFramePr>
+                <a:graphic xmlns:a="http://schemas.openxmlformats.org/drawingml/2006/main">
+                  <a:graphicData uri="http://schemas.microsoft.com/office/word/2010/wordprocessingShape">
+                    <wps:wsp>
+                      <wps:cNvSpPr txBox="1">
+                        <a:spLocks noChangeArrowheads="1"/>
+                      </wps:cNvSpPr>
+                      <wps:spPr bwMode="auto">
+                        <a:xfrm>
+                          <a:off x="0" y="0"/>
+                          <a:ext cx="2179320" cy="446405"/>
+                        </a:xfrm>
+                        <a:prstGeom prst="rect">
+                          <a:avLst/>
+                        </a:prstGeom>
+                        <a:solidFill>
+                          <a:schemeClr val="accent6">
+                            <a:lumMod val="40000"/>
+                            <a:lumOff val="60000"/>
+                          </a:schemeClr>
+                        </a:solidFill>
+                        <a:ln w="9525">
+                          <a:solidFill>
+                            <a:srgbClr val="000000"/>
+                          </a:solidFill>
+                          <a:miter lim="800000"/>
+                          <a:headEnd/>
+                          <a:tailEnd/>
+                        </a:ln>
+                      </wps:spPr>
+                      <wps:txbx>
+                        <w:txbxContent>
+                          <w:p>
+                            <w:pPr>
+                              <w:rPr>
+                                <w:sz w:val="27"/>
+                                <w:szCs w:val="27"/>
+                              </w:rPr>
+                            </w:pPr>
+                            <w:r>
+                              <w:rPr>
+                                <w:sz w:val="27"/>
+                                <w:szCs w:val="27"/>
+                              </w:rPr>
+                              <w:t>Cha-a Spatiotemporal Maps,</w:t>
+                            </w:r>
+                          </w:p>
+                        </w:txbxContent>
+                      </wps:txbx>
+                      <wps:bodyPr rot="0" vert="horz" wrap="square" lIns="91440" tIns="45720" rIns="91440" bIns="45720" anchor="t" anchorCtr="0">
+                        <a:noAutofit/>
+                      </wps:bodyPr>
+                    </wps:wsp>
+                  </a:graphicData>
+                </a:graphic>
+                <wp14:sizeRelH relativeFrom="margin">
+                  <wp14:pctWidth>0</wp14:pctWidth>
+                </wp14:sizeRelH>
+                <wp14:sizeRelV relativeFrom="margin">
+                  <wp14:pctHeight>0</wp14:pctHeight>
+                </wp14:sizeRelV>
+              </wp:anchor>
+            </w:drawing>
+          </mc:Choice>
+          <mc:Fallback>
+            <w:pict>
+              <v:shape w14:anchorId="3CAE911A" id="_x0000_s1049" type="#_x0000_t202" style="position:absolute;margin-left:312.3pt;margin-top:11pt;width:171.6pt;height:35.15pt;z-index:251843584;visibility:visible;mso-wrap-style:square;mso-width-percent:0;mso-height-percent:0;mso-wrap-distance-left:9pt;mso-wrap-distance-top:3.6pt;mso-wrap-distance-right:9pt;mso-wrap-distance-bottom:3.6pt;mso-position-horizontal:absolute;mso-position-horizontal-relative:text;mso-position-vertical:absolute;mso-position-vertical-relative:text;mso-width-percent:0;mso-height-percent:0;mso-width-relative:margin;mso-height-relative:margin;v-text-anchor:top" o:gfxdata="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" fillcolor="#c5e0b3 [1305]">
+                <v:textbox>
+                  <w:txbxContent>
+                    <w:p>
+                      <w:pPr>
+                        <w:rPr>
+                          <w:sz w:val="27"/>
+                          <w:szCs w:val="27"/>
+                        </w:rPr>
+                      </w:pPr>
+                      <w:r>
+                        <w:rPr>
+                          <w:sz w:val="27"/>
+                          <w:szCs w:val="27"/>
+                        </w:rPr>
+                        <w:t>Cha-a Spatiotemporal Maps,</w:t>
+                      </w:r>
+                    </w:p>
+                  </w:txbxContent>
+                </v:textbox>
+                <w10:wrap type="through"/>
+              </v:shape>
+            </w:pict>
+          </mc:Fallback>
+        </mc:AlternateContent>
+      </w:r>
+      <w:r>
+        <w:rPr>
+          <w:noProof/>
+        </w:rPr>
+        <mc:AlternateContent>
+          <mc:Choice Requires="wps">
+            <w:drawing>
+              <wp:anchor distT="0" distB="0" distL="114300" distR="114300" simplePos="0" relativeHeight="251799552" behindDoc="0" locked="0" layoutInCell="1" allowOverlap="1" wp14:anchorId="7596F221" wp14:editId="6AA644A5">
+                <wp:simplePos x="0" y="0"/>
+                <wp:positionH relativeFrom="margin">
+                  <wp:posOffset>-63796</wp:posOffset>
+                </wp:positionH>
+                <wp:positionV relativeFrom="paragraph">
+                  <wp:posOffset>99873</wp:posOffset>
+                </wp:positionV>
+                <wp:extent cx="1541145" cy="531495"/>
+                <wp:effectExtent l="0" t="0" r="20955" b="20955"/>
+                <wp:wrapNone/>
+                <wp:docPr id="13" name="Rectangle: Rounded Corners 13"/>
+                <wp:cNvGraphicFramePr/>
+                <a:graphic xmlns:a="http://schemas.openxmlformats.org/drawingml/2006/main">
+                  <a:graphicData uri="http://schemas.microsoft.com/office/word/2010/wordprocessingShape">
+                    <wps:wsp>
+                      <wps:cNvSpPr/>
+                      <wps:spPr>
+                        <a:xfrm>
+                          <a:off x="0" y="0"/>
+                          <a:ext cx="1541145" cy="531495"/>
+                        </a:xfrm>
+                        <a:prstGeom prst="roundRect">
+                          <a:avLst/>
+                        </a:prstGeom>
+                        <a:noFill/>
+                        <a:ln>
+                          <a:solidFill>
+                            <a:schemeClr val="tx1">
+                              <a:lumMod val="95000"/>
+                              <a:lumOff val="5000"/>
+                            </a:schemeClr>
+                          </a:solidFill>
+                        </a:ln>
+                      </wps:spPr>
+                      <wps:style>
+                        <a:lnRef idx="2">
+                          <a:schemeClr val="accent1">
+                            <a:shade val="50000"/>
+                          </a:schemeClr>
+                        </a:lnRef>
+                        <a:fillRef idx="1">
+                          <a:schemeClr val="accent1"/>
+                        </a:fillRef>
+                        <a:effectRef idx="0">
+                          <a:schemeClr val="accent1"/>
+                        </a:effectRef>
+                        <a:fontRef idx="minor">
+                          <a:schemeClr val="lt1"/>
+                        </a:fontRef>
+                      </wps:style>
+                      <wps:bodyPr rot="0" spcFirstLastPara="0" vertOverflow="overflow" horzOverflow="overflow" vert="horz" wrap="square" lIns="91440" tIns="45720" rIns="91440" bIns="45720" numCol="1" spcCol="0" rtlCol="0" fromWordArt="0" anchor="ctr" anchorCtr="0" forceAA="0" compatLnSpc="1">
+                        <a:prstTxWarp prst="textNoShape">
+                          <a:avLst/>
+                        </a:prstTxWarp>
+                        <a:noAutofit/>
+                      </wps:bodyPr>
+                    </wps:wsp>
+                  </a:graphicData>
+                </a:graphic>
+              </wp:anchor>
+            </w:drawing>
+          </mc:Choice>
+          <mc:Fallback>
+            <w:pict>
+              <v:roundrect w14:anchorId="5CC8602F" id="Rectangle: Rounded Corners 13" o:spid="_x0000_s1026" style="position:absolute;margin-left:-5pt;margin-top:7.85pt;width:121.35pt;height:41.85pt;z-index:251799552;visibility:visible;mso-wrap-style:square;mso-wrap-distance-left:9pt;mso-wrap-distance-top:0;mso-wrap-distance-right:9pt;mso-wrap-distance-bottom:0;mso-position-horizontal:absolute;mso-position-horizontal-relative:margin;mso-position-vertical:absolute;mso-position-vertical-relative:text;v-text-anchor:middle" arcsize="10923f" o:gfxdata="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" filled="f" strokecolor="#0d0d0d [3069]" strokeweight="1pt">
+                <v:stroke joinstyle="miter"/>
+                <w10:wrap anchorx="margin"/>
+              </v:roundrect>
+            </w:pict>
+          </mc:Fallback>
+        </mc:AlternateContent>
+      </w:r>
+      <w:r>
+        <w:t xml:space="preserve"> </w:t>
+      </w:r>
+    </w:p>
+    <w:p>
+      <w:pPr>
+        <w:rPr>
+          <w:sz w:val="28"/>
+          <w:szCs w:val="28"/>
+        </w:rPr>
+      </w:pPr>
+      <w:r>
+        <w:t>Spatio-Temporal Monitor</w:t>
+      </w:r>
+      <w:r>
+        <w:t xml:space="preserve">          </w:t>
+      </w:r>
+      <w:r>
+        <w:rPr>
+          <w:sz w:val="28"/>
+          <w:szCs w:val="28"/>
+        </w:rPr>
+        <w:t xml:space="preserve">Data </w:t>
+      </w:r>
+      <w:r>
+        <w:rPr>
+          <w:sz w:val="28"/>
+          <w:szCs w:val="28"/>
+        </w:rPr>
+        <w:t>a</w:t>
+      </w:r>
+      <w:r>
+        <w:rPr>
+          <w:sz w:val="28"/>
+          <w:szCs w:val="28"/>
+        </w:rPr>
+        <w:t>cq., Processing</w:t>
+      </w:r>
+    </w:p>
+    <w:p/>
+    <w:p/>
+    <w:p>
+      <w:r>
+        <w:rPr>
+          <w:noProof/>
+        </w:rPr>
+        <mc:AlternateContent>
+          <mc:Choice Requires="wps">
+            <w:drawing>
+              <wp:anchor distT="45720" distB="45720" distL="114300" distR="114300" simplePos="0" relativeHeight="251845632" behindDoc="0" locked="0" layoutInCell="1" allowOverlap="1" wp14:anchorId="63C4485C" wp14:editId="1DDA5E02">
+                <wp:simplePos x="0" y="0"/>
+                <wp:positionH relativeFrom="column">
+                  <wp:posOffset>4104005</wp:posOffset>
+                </wp:positionH>
+                <wp:positionV relativeFrom="paragraph">
+                  <wp:posOffset>151130</wp:posOffset>
+                </wp:positionV>
+                <wp:extent cx="1955800" cy="446405"/>
+                <wp:effectExtent l="0" t="0" r="25400" b="10795"/>
+                <wp:wrapThrough wrapText="bothSides">
+                  <wp:wrapPolygon edited="0">
+                    <wp:start x="0" y="0"/>
+                    <wp:lineTo x="0" y="21201"/>
+                    <wp:lineTo x="21670" y="21201"/>
+                    <wp:lineTo x="21670" y="0"/>
+                    <wp:lineTo x="0" y="0"/>
+                  </wp:wrapPolygon>
+                </wp:wrapThrough>
+                <wp:docPr id="297" name="Text Box 2"/>
+                <wp:cNvGraphicFramePr>
+                  <a:graphicFrameLocks xmlns:a="http://schemas.openxmlformats.org/drawingml/2006/main"/>
+                </wp:cNvGraphicFramePr>
+                <a:graphic xmlns:a="http://schemas.openxmlformats.org/drawingml/2006/main">
+                  <a:graphicData uri="http://schemas.microsoft.com/office/word/2010/wordprocessingShape">
+                    <wps:wsp>
+                      <wps:cNvSpPr txBox="1">
+                        <a:spLocks noChangeArrowheads="1"/>
+                      </wps:cNvSpPr>
+                      <wps:spPr bwMode="auto">
+                        <a:xfrm>
+                          <a:off x="0" y="0"/>
+                          <a:ext cx="1955800" cy="446405"/>
+                        </a:xfrm>
+                        <a:prstGeom prst="rect">
+                          <a:avLst/>
+                        </a:prstGeom>
+                        <a:solidFill>
+                          <a:schemeClr val="accent6">
+                            <a:lumMod val="40000"/>
+                            <a:lumOff val="60000"/>
+                          </a:schemeClr>
+                        </a:solidFill>
+                        <a:ln w="9525">
+                          <a:solidFill>
+                            <a:srgbClr val="000000"/>
+                          </a:solidFill>
+                          <a:miter lim="800000"/>
+                          <a:headEnd/>
+                          <a:tailEnd/>
+                        </a:ln>
+                      </wps:spPr>
+                      <wps:txbx>
+                        <w:txbxContent>
+                          <w:p>
+                            <w:pPr>
+                              <w:rPr>
+                                <w:sz w:val="27"/>
+                                <w:szCs w:val="27"/>
+                              </w:rPr>
+                            </w:pPr>
+                            <w:r>
+                              <w:rPr>
+                                <w:sz w:val="27"/>
+                                <w:szCs w:val="27"/>
+                              </w:rPr>
+                              <w:t>LoRa Radio Comm</w:t>
+                            </w:r>
+                            <w:r>
+                              <w:rPr>
+                                <w:sz w:val="27"/>
+                                <w:szCs w:val="27"/>
+                              </w:rPr>
+                              <w:t xml:space="preserve">; </w:t>
+                            </w:r>
+                            <w:r>
+                              <w:rPr>
+                                <w:sz w:val="27"/>
+                                <w:szCs w:val="27"/>
+                              </w:rPr>
+                              <w:t xml:space="preserve">data </w:t>
+                            </w:r>
+                          </w:p>
+                          <w:p/>
+                        </w:txbxContent>
+                      </wps:txbx>
+                      <wps:bodyPr rot="0" vert="horz" wrap="square" lIns="91440" tIns="45720" rIns="91440" bIns="45720" anchor="t" anchorCtr="0">
+                        <a:noAutofit/>
+                      </wps:bodyPr>
+                    </wps:wsp>
+                  </a:graphicData>
+                </a:graphic>
+                <wp14:sizeRelH relativeFrom="margin">
+                  <wp14:pctWidth>0</wp14:pctWidth>
+                </wp14:sizeRelH>
+                <wp14:sizeRelV relativeFrom="margin">
+                  <wp14:pctHeight>0</wp14:pctHeight>
+                </wp14:sizeRelV>
+              </wp:anchor>
+            </w:drawing>
+          </mc:Choice>
+          <mc:Fallback>
+            <w:pict>
+              <v:shape w14:anchorId="63C4485C" id="_x0000_s1050" type="#_x0000_t202" style="position:absolute;margin-left:323.15pt;margin-top:11.9pt;width:154pt;height:35.15pt;z-index:251845632;visibility:visible;mso-wrap-style:square;mso-width-percent:0;mso-height-percent:0;mso-wrap-distance-left:9pt;mso-wrap-distance-top:3.6pt;mso-wrap-distance-right:9pt;mso-wrap-distance-bottom:3.6pt;mso-position-horizontal:absolute;mso-position-horizontal-relative:text;mso-position-vertical:absolute;mso-position-vertical-relative:text;mso-width-percent:0;mso-height-percent:0;mso-width-relative:margin;mso-height-relative:margin;v-text-anchor:top" o:gfxdata="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" fillcolor="#c5e0b3 [1305]">
+                <v:textbox>
+                  <w:txbxContent>
+                    <w:p>
+                      <w:pPr>
+                        <w:rPr>
+                          <w:sz w:val="27"/>
+                          <w:szCs w:val="27"/>
+                        </w:rPr>
+                      </w:pPr>
+                      <w:r>
+                        <w:rPr>
+                          <w:sz w:val="27"/>
+                          <w:szCs w:val="27"/>
+                        </w:rPr>
+                        <w:t>LoRa Radio Comm</w:t>
+                      </w:r>
+                      <w:r>
+                        <w:rPr>
+                          <w:sz w:val="27"/>
+                          <w:szCs w:val="27"/>
+                        </w:rPr>
+                        <w:t xml:space="preserve">; </w:t>
+                      </w:r>
+                      <w:r>
+                        <w:rPr>
+                          <w:sz w:val="27"/>
+                          <w:szCs w:val="27"/>
+                        </w:rPr>
+                        <w:t xml:space="preserve">data </w:t>
+                      </w:r>
+                    </w:p>
+                    <w:p/>
+                  </w:txbxContent>
+                </v:textbox>
+                <w10:wrap type="through"/>
+              </v:shape>
+            </w:pict>
+          </mc:Fallback>
+        </mc:AlternateContent>
+      </w:r>
+      <w:r>
+        <w:rPr>
+          <w:noProof/>
+        </w:rPr>
+        <mc:AlternateContent>
+          <mc:Choice Requires="wps">
+            <w:drawing>
+              <wp:anchor distT="45720" distB="45720" distL="114300" distR="114300" simplePos="0" relativeHeight="251839488" behindDoc="0" locked="0" layoutInCell="1" allowOverlap="1" wp14:anchorId="10E83ABE" wp14:editId="5E20303F">
+                <wp:simplePos x="0" y="0"/>
+                <wp:positionH relativeFrom="column">
+                  <wp:posOffset>1562735</wp:posOffset>
+                </wp:positionH>
+                <wp:positionV relativeFrom="paragraph">
+                  <wp:posOffset>161290</wp:posOffset>
+                </wp:positionV>
+                <wp:extent cx="2402840" cy="446405"/>
+                <wp:effectExtent l="0" t="0" r="16510" b="10795"/>
+                <wp:wrapThrough wrapText="bothSides">
+                  <wp:wrapPolygon edited="0">
+                    <wp:start x="0" y="0"/>
+                    <wp:lineTo x="0" y="21201"/>
+                    <wp:lineTo x="21577" y="21201"/>
+                    <wp:lineTo x="21577" y="0"/>
+                    <wp:lineTo x="0" y="0"/>
+                  </wp:wrapPolygon>
+                </wp:wrapThrough>
+                <wp:docPr id="293" name="Text Box 2"/>
+                <wp:cNvGraphicFramePr>
+                  <a:graphicFrameLocks xmlns:a="http://schemas.openxmlformats.org/drawingml/2006/main"/>
+                </wp:cNvGraphicFramePr>
+                <a:graphic xmlns:a="http://schemas.openxmlformats.org/drawingml/2006/main">
+                  <a:graphicData uri="http://schemas.microsoft.com/office/word/2010/wordprocessingShape">
+                    <wps:wsp>
+                      <wps:cNvSpPr txBox="1">
+                        <a:spLocks noChangeArrowheads="1"/>
+                      </wps:cNvSpPr>
+                      <wps:spPr bwMode="auto">
+                        <a:xfrm>
+                          <a:off x="0" y="0"/>
+                          <a:ext cx="2402840" cy="446405"/>
+                        </a:xfrm>
+                        <a:prstGeom prst="rect">
+                          <a:avLst/>
+                        </a:prstGeom>
+                        <a:solidFill>
+                          <a:schemeClr val="accent6">
+                            <a:lumMod val="40000"/>
+                            <a:lumOff val="60000"/>
+                          </a:schemeClr>
+                        </a:solidFill>
+                        <a:ln w="9525">
+                          <a:solidFill>
+                            <a:srgbClr val="000000"/>
+                          </a:solidFill>
+                          <a:miter lim="800000"/>
+                          <a:headEnd/>
+                          <a:tailEnd/>
+                        </a:ln>
+                      </wps:spPr>
+                      <wps:txbx>
+                        <w:txbxContent>
+                          <w:p>
+                            <w:pPr>
+                              <w:rPr>
+                                <w:sz w:val="27"/>
+                                <w:szCs w:val="27"/>
+                              </w:rPr>
+                            </w:pPr>
+                            <w:r>
+                              <w:rPr>
+                                <w:sz w:val="27"/>
+                                <w:szCs w:val="27"/>
+                              </w:rPr>
+                              <w:t>Sensors and MCU acq, Unit test</w:t>
+                            </w:r>
+                          </w:p>
+                        </w:txbxContent>
+                      </wps:txbx>
+                      <wps:bodyPr rot="0" vert="horz" wrap="square" lIns="91440" tIns="45720" rIns="91440" bIns="45720" anchor="t" anchorCtr="0">
+                        <a:noAutofit/>
+                      </wps:bodyPr>
+                    </wps:wsp>
+                  </a:graphicData>
+                </a:graphic>
+                <wp14:sizeRelH relativeFrom="margin">
+                  <wp14:pctWidth>0</wp14:pctWidth>
+                </wp14:sizeRelH>
+                <wp14:sizeRelV relativeFrom="margin">
+                  <wp14:pctHeight>0</wp14:pctHeight>
+                </wp14:sizeRelV>
+              </wp:anchor>
+            </w:drawing>
+          </mc:Choice>
+          <mc:Fallback>
+            <w:pict>
+              <v:shape w14:anchorId="10E83ABE" id="_x0000_s1051" type="#_x0000_t202" style="position:absolute;margin-left:123.05pt;margin-top:12.7pt;width:189.2pt;height:35.15pt;z-index:251839488;visibility:visible;mso-wrap-style:square;mso-width-percent:0;mso-height-percent:0;mso-wrap-distance-left:9pt;mso-wrap-distance-top:3.6pt;mso-wrap-distance-right:9pt;mso-wrap-distance-bottom:3.6pt;mso-position-horizontal:absolute;mso-position-horizontal-relative:text;mso-position-vertical:absolute;mso-position-vertical-relative:text;mso-width-percent:0;mso-height-percent:0;mso-width-relative:margin;mso-height-relative:margin;v-text-anchor:top" o:gfxdata="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" fillcolor="#c5e0b3 [1305]">
+                <v:textbox>
+                  <w:txbxContent>
+                    <w:p>
+                      <w:pPr>
+                        <w:rPr>
+                          <w:sz w:val="27"/>
+                          <w:szCs w:val="27"/>
+                        </w:rPr>
+                      </w:pPr>
+                      <w:r>
+                        <w:rPr>
+                          <w:sz w:val="27"/>
+                          <w:szCs w:val="27"/>
+                        </w:rPr>
+                        <w:t>Sensors and MCU acq, Unit test</w:t>
+                      </w:r>
+                    </w:p>
+                  </w:txbxContent>
+                </v:textbox>
+                <w10:wrap type="through"/>
+              </v:shape>
+            </w:pict>
+          </mc:Fallback>
+        </mc:AlternateContent>
+      </w:r>
+      <w:r>
+        <w:rPr>
+          <w:noProof/>
+        </w:rPr>
+        <mc:AlternateContent>
+          <mc:Choice Requires="wps">
+            <w:drawing>
+              <wp:anchor distT="0" distB="0" distL="114300" distR="114300" simplePos="0" relativeHeight="251805696" behindDoc="0" locked="0" layoutInCell="1" allowOverlap="1" wp14:anchorId="7FC7213A" wp14:editId="3C51244D">
+                <wp:simplePos x="0" y="0"/>
+                <wp:positionH relativeFrom="margin">
+                  <wp:posOffset>-106326</wp:posOffset>
+                </wp:positionH>
+                <wp:positionV relativeFrom="paragraph">
+                  <wp:posOffset>119660</wp:posOffset>
+                </wp:positionV>
+                <wp:extent cx="1541145" cy="531495"/>
+                <wp:effectExtent l="0" t="0" r="20955" b="20955"/>
+                <wp:wrapNone/>
+                <wp:docPr id="18" name="Rectangle: Rounded Corners 18"/>
+                <wp:cNvGraphicFramePr/>
+                <a:graphic xmlns:a="http://schemas.openxmlformats.org/drawingml/2006/main">
+                  <a:graphicData uri="http://schemas.microsoft.com/office/word/2010/wordprocessingShape">
+                    <wps:wsp>
+                      <wps:cNvSpPr/>
+                      <wps:spPr>
+                        <a:xfrm>
+                          <a:off x="0" y="0"/>
+                          <a:ext cx="1541145" cy="531495"/>
+                        </a:xfrm>
+                        <a:prstGeom prst="roundRect">
+                          <a:avLst/>
+                        </a:prstGeom>
+                        <a:noFill/>
+                        <a:ln>
+                          <a:solidFill>
+                            <a:schemeClr val="tx1">
+                              <a:lumMod val="95000"/>
+                              <a:lumOff val="5000"/>
+                            </a:schemeClr>
+                          </a:solidFill>
+                        </a:ln>
+                      </wps:spPr>
+                      <wps:style>
+                        <a:lnRef idx="2">
+                          <a:schemeClr val="accent1">
+                            <a:shade val="50000"/>
+                          </a:schemeClr>
+                        </a:lnRef>
+                        <a:fillRef idx="1">
+                          <a:schemeClr val="accent1"/>
+                        </a:fillRef>
+                        <a:effectRef idx="0">
+                          <a:schemeClr val="accent1"/>
+                        </a:effectRef>
+                        <a:fontRef idx="minor">
+                          <a:schemeClr val="lt1"/>
+                        </a:fontRef>
+                      </wps:style>
+                      <wps:bodyPr rot="0" spcFirstLastPara="0" vertOverflow="overflow" horzOverflow="overflow" vert="horz" wrap="square" lIns="91440" tIns="45720" rIns="91440" bIns="45720" numCol="1" spcCol="0" rtlCol="0" fromWordArt="0" anchor="ctr" anchorCtr="0" forceAA="0" compatLnSpc="1">
+                        <a:prstTxWarp prst="textNoShape">
+                          <a:avLst/>
+                        </a:prstTxWarp>
+                        <a:noAutofit/>
+                      </wps:bodyPr>
+                    </wps:wsp>
+                  </a:graphicData>
+                </a:graphic>
+              </wp:anchor>
+            </w:drawing>
+          </mc:Choice>
+          <mc:Fallback>
+            <w:pict>
+              <v:roundrect w14:anchorId="5DE86DBF" id="Rectangle: Rounded Corners 18" o:spid="_x0000_s1026" style="position:absolute;margin-left:-8.35pt;margin-top:9.4pt;width:121.35pt;height:41.85pt;z-index:251805696;visibility:visible;mso-wrap-style:square;mso-wrap-distance-left:9pt;mso-wrap-distance-top:0;mso-wrap-distance-right:9pt;mso-wrap-distance-bottom:0;mso-position-horizontal:absolute;mso-position-horizontal-relative:margin;mso-position-vertical:absolute;mso-position-vertical-relative:text;v-text-anchor:middle" arcsize="10923f" o:gfxdata="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" filled="f" strokecolor="#0d0d0d [3069]" strokeweight="1pt">
+                <v:stroke joinstyle="miter"/>
+                <w10:wrap anchorx="margin"/>
+              </v:roundrect>
+            </w:pict>
+          </mc:Fallback>
+        </mc:AlternateContent>
+      </w:r>
+      <w:r>
+        <w:t xml:space="preserve"> </w:t>
+      </w:r>
     </w:p>
     <w:p>
       <w:pPr>
         <w:tabs>
-          <w:tab w:val="left" w:pos="7260"/>
+          <w:tab w:val="left" w:pos="1557"/>
+          <w:tab w:val="right" w:pos="2398"/>
         </w:tabs>
       </w:pPr>
-    </w:p>
-    <w:p>
-      <w:pPr>
-        <w:tabs>
-          <w:tab w:val="left" w:pos="2805"/>
-        </w:tabs>
-      </w:pPr>
+      <w:r>
+        <w:rPr>
+          <w:noProof/>
+        </w:rPr>
+        <mc:AlternateContent>
+          <mc:Choice Requires="wps">
+            <w:drawing>
+              <wp:anchor distT="45720" distB="45720" distL="114300" distR="114300" simplePos="0" relativeHeight="251841536" behindDoc="0" locked="0" layoutInCell="1" allowOverlap="1" wp14:anchorId="1F1E4BC2" wp14:editId="320C5CAA">
+                <wp:simplePos x="0" y="0"/>
+                <wp:positionH relativeFrom="column">
+                  <wp:posOffset>3200400</wp:posOffset>
+                </wp:positionH>
+                <wp:positionV relativeFrom="paragraph">
+                  <wp:posOffset>1084580</wp:posOffset>
+                </wp:positionV>
+                <wp:extent cx="2966085" cy="350520"/>
+                <wp:effectExtent l="0" t="0" r="24765" b="11430"/>
+                <wp:wrapThrough wrapText="bothSides">
+                  <wp:wrapPolygon edited="0">
+                    <wp:start x="0" y="0"/>
+                    <wp:lineTo x="0" y="21130"/>
+                    <wp:lineTo x="21642" y="21130"/>
+                    <wp:lineTo x="21642" y="0"/>
+                    <wp:lineTo x="0" y="0"/>
+                  </wp:wrapPolygon>
+                </wp:wrapThrough>
+                <wp:docPr id="294" name="Text Box 2"/>
+                <wp:cNvGraphicFramePr>
+                  <a:graphicFrameLocks xmlns:a="http://schemas.openxmlformats.org/drawingml/2006/main"/>
+                </wp:cNvGraphicFramePr>
+                <a:graphic xmlns:a="http://schemas.openxmlformats.org/drawingml/2006/main">
+                  <a:graphicData uri="http://schemas.microsoft.com/office/word/2010/wordprocessingShape">
+                    <wps:wsp>
+                      <wps:cNvSpPr txBox="1">
+                        <a:spLocks noChangeArrowheads="1"/>
+                      </wps:cNvSpPr>
+                      <wps:spPr bwMode="auto">
+                        <a:xfrm>
+                          <a:off x="0" y="0"/>
+                          <a:ext cx="2966085" cy="350520"/>
+                        </a:xfrm>
+                        <a:prstGeom prst="rect">
+                          <a:avLst/>
+                        </a:prstGeom>
+                        <a:solidFill>
+                          <a:schemeClr val="accent6">
+                            <a:lumMod val="40000"/>
+                            <a:lumOff val="60000"/>
+                          </a:schemeClr>
+                        </a:solidFill>
+                        <a:ln w="9525">
+                          <a:solidFill>
+                            <a:srgbClr val="000000"/>
+                          </a:solidFill>
+                          <a:miter lim="800000"/>
+                          <a:headEnd/>
+                          <a:tailEnd/>
+                        </a:ln>
+                      </wps:spPr>
+                      <wps:txbx>
+                        <w:txbxContent>
+                          <w:p>
+                            <w:r>
+                              <w:t xml:space="preserve">Model Selection, </w:t>
+                            </w:r>
+                            <w:r>
+                              <w:t xml:space="preserve">Accuracy and Efficacy </w:t>
+                            </w:r>
+                            <w:r>
+                              <w:t>Testing</w:t>
+                            </w:r>
+                          </w:p>
+                        </w:txbxContent>
+                      </wps:txbx>
+                      <wps:bodyPr rot="0" vert="horz" wrap="square" lIns="91440" tIns="45720" rIns="91440" bIns="45720" anchor="t" anchorCtr="0">
+                        <a:noAutofit/>
+                      </wps:bodyPr>
+                    </wps:wsp>
+                  </a:graphicData>
+                </a:graphic>
+                <wp14:sizeRelH relativeFrom="margin">
+                  <wp14:pctWidth>0</wp14:pctWidth>
+                </wp14:sizeRelH>
+                <wp14:sizeRelV relativeFrom="margin">
+                  <wp14:pctHeight>0</wp14:pctHeight>
+                </wp14:sizeRelV>
+              </wp:anchor>
+            </w:drawing>
+          </mc:Choice>
+          <mc:Fallback>
+            <w:pict>
+              <v:shape w14:anchorId="1F1E4BC2" id="_x0000_s1052" type="#_x0000_t202" style="position:absolute;margin-left:252pt;margin-top:85.4pt;width:233.55pt;height:27.6pt;z-index:251841536;visibility:visible;mso-wrap-style:square;mso-width-percent:0;mso-height-percent:0;mso-wrap-distance-left:9pt;mso-wrap-distance-top:3.6pt;mso-wrap-distance-right:9pt;mso-wrap-distance-bottom:3.6pt;mso-position-horizontal:absolute;mso-position-horizontal-relative:text;mso-position-vertical:absolute;mso-position-vertical-relative:text;mso-width-percent:0;mso-height-percent:0;mso-width-relative:margin;mso-height-relative:margin;v-text-anchor:top" o:gfxdata="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" fillcolor="#c5e0b3 [1305]">
+                <v:textbox>
+                  <w:txbxContent>
+                    <w:p>
+                      <w:r>
+                        <w:t xml:space="preserve">Model Selection, </w:t>
+                      </w:r>
+                      <w:r>
+                        <w:t xml:space="preserve">Accuracy and Efficacy </w:t>
+                      </w:r>
+                      <w:r>
+                        <w:t>Testing</w:t>
+                      </w:r>
+                    </w:p>
+                  </w:txbxContent>
+                </v:textbox>
+                <w10:wrap type="through"/>
+              </v:shape>
+            </w:pict>
+          </mc:Fallback>
+        </mc:AlternateContent>
+      </w:r>
+      <w:r>
+        <w:rPr>
+          <w:noProof/>
+        </w:rPr>
+        <mc:AlternateContent>
+          <mc:Choice Requires="wps">
+            <w:drawing>
+              <wp:anchor distT="0" distB="0" distL="114300" distR="114300" simplePos="0" relativeHeight="251803648" behindDoc="0" locked="0" layoutInCell="1" allowOverlap="1" wp14:anchorId="6A7E39A8" wp14:editId="0D990FF6">
+                <wp:simplePos x="0" y="0"/>
+                <wp:positionH relativeFrom="margin">
+                  <wp:posOffset>-106075</wp:posOffset>
+                </wp:positionH>
+                <wp:positionV relativeFrom="paragraph">
+                  <wp:posOffset>1024432</wp:posOffset>
+                </wp:positionV>
+                <wp:extent cx="1541721" cy="531628"/>
+                <wp:effectExtent l="0" t="0" r="20955" b="20955"/>
+                <wp:wrapNone/>
+                <wp:docPr id="17" name="Rectangle: Rounded Corners 17"/>
+                <wp:cNvGraphicFramePr/>
+                <a:graphic xmlns:a="http://schemas.openxmlformats.org/drawingml/2006/main">
+                  <a:graphicData uri="http://schemas.microsoft.com/office/word/2010/wordprocessingShape">
+                    <wps:wsp>
+                      <wps:cNvSpPr/>
+                      <wps:spPr>
+                        <a:xfrm>
+                          <a:off x="0" y="0"/>
+                          <a:ext cx="1541721" cy="531628"/>
+                        </a:xfrm>
+                        <a:prstGeom prst="roundRect">
+                          <a:avLst/>
+                        </a:prstGeom>
+                        <a:noFill/>
+                        <a:ln>
+                          <a:solidFill>
+                            <a:schemeClr val="tx1">
+                              <a:lumMod val="95000"/>
+                              <a:lumOff val="5000"/>
+                            </a:schemeClr>
+                          </a:solidFill>
+                        </a:ln>
+                      </wps:spPr>
+                      <wps:style>
+                        <a:lnRef idx="2">
+                          <a:schemeClr val="accent1">
+                            <a:shade val="50000"/>
+                          </a:schemeClr>
+                        </a:lnRef>
+                        <a:fillRef idx="1">
+                          <a:schemeClr val="accent1"/>
+                        </a:fillRef>
+                        <a:effectRef idx="0">
+                          <a:schemeClr val="accent1"/>
+                        </a:effectRef>
+                        <a:fontRef idx="minor">
+                          <a:schemeClr val="lt1"/>
+                        </a:fontRef>
+                      </wps:style>
+                      <wps:txbx>
+                        <w:txbxContent>
+                          <w:p>
+                            <w:pPr>
+                              <w:rPr>
+                                <w:color w:val="000000" w:themeColor="text1"/>
+                              </w:rPr>
+                            </w:pPr>
+                            <w:r>
+                              <w:rPr>
+                                <w:color w:val="000000" w:themeColor="text1"/>
+                              </w:rPr>
+                              <w:t>ML Predictive System</w:t>
+                            </w:r>
+                          </w:p>
+                        </w:txbxContent>
+                      </wps:txbx>
+                      <wps:bodyPr rot="0" spcFirstLastPara="0" vertOverflow="overflow" horzOverflow="overflow" vert="horz" wrap="square" lIns="91440" tIns="45720" rIns="91440" bIns="45720" numCol="1" spcCol="0" rtlCol="0" fromWordArt="0" anchor="ctr" anchorCtr="0" forceAA="0" compatLnSpc="1">
+                        <a:prstTxWarp prst="textNoShape">
+                          <a:avLst/>
+                        </a:prstTxWarp>
+                        <a:noAutofit/>
+                      </wps:bodyPr>
+                    </wps:wsp>
+                  </a:graphicData>
+                </a:graphic>
+              </wp:anchor>
+            </w:drawing>
+          </mc:Choice>
+          <mc:Fallback>
+            <w:pict>
+              <v:roundrect w14:anchorId="6A7E39A8" id="Rectangle: Rounded Corners 17" o:spid="_x0000_s1053" style="position:absolute;margin-left:-8.35pt;margin-top:80.65pt;width:121.4pt;height:41.85pt;z-index:251803648;visibility:visible;mso-wrap-style:square;mso-wrap-distance-left:9pt;mso-wrap-distance-top:0;mso-wrap-distance-right:9pt;mso-wrap-distance-bottom:0;mso-position-horizontal:absolute;mso-position-horizontal-relative:margin;mso-position-vertical:absolute;mso-position-vertical-relative:text;v-text-anchor:middle" arcsize="10923f" o:gfxdata="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" filled="f" strokecolor="#0d0d0d [3069]" strokeweight="1pt">
+                <v:stroke joinstyle="miter"/>
+                <v:textbox>
+                  <w:txbxContent>
+                    <w:p>
+                      <w:pPr>
+                        <w:rPr>
+                          <w:color w:val="000000" w:themeColor="text1"/>
+                        </w:rPr>
+                      </w:pPr>
+                      <w:r>
+                        <w:rPr>
+                          <w:color w:val="000000" w:themeColor="text1"/>
+                        </w:rPr>
+                        <w:t>ML Predictive System</w:t>
+                      </w:r>
+                    </w:p>
+                  </w:txbxContent>
+                </v:textbox>
+                <w10:wrap anchorx="margin"/>
+              </v:roundrect>
+            </w:pict>
+          </mc:Fallback>
+        </mc:AlternateContent>
+      </w:r>
+      <w:r>
+        <w:t xml:space="preserve"> In-Situ IoT system</w:t>
+      </w:r>
+      <w:r>
+        <w:t xml:space="preserve">               </w:t>
+      </w:r>
+      <w:r>
+        <w:tab/>
+        <w:t xml:space="preserve"> </w:t>
+      </w:r>
+      <w:r>
+        <w:t xml:space="preserve">   </w:t>
+      </w:r>
+      <w:r>
+        <w:tab/>
+      </w:r>
     </w:p>
     <w:sectPr>
       <w:pgSz w:w="12240" w:h="15840" w:code="1"/>

</xml_diff>